<commit_message>
Update main_pandoc to output generated at d913b27
</commit_message>
<xml_diff>
--- a/nevrose-obsessionnelle-feminine.docx
+++ b/nevrose-obsessionnelle-feminine.docx
@@ -2,7 +2,7 @@
 <file path=word/document.xml><?xml version="1.0" encoding="utf-8"?>
 <w:document xmlns:w="http://schemas.openxmlformats.org/wordprocessingml/2006/main" xmlns:m="http://schemas.openxmlformats.org/officeDocument/2006/math" xmlns:r="http://schemas.openxmlformats.org/officeDocument/2006/relationships" xmlns:o="urn:schemas-microsoft-com:office:office" xmlns:v="urn:schemas-microsoft-com:vml" xmlns:w10="urn:schemas-microsoft-com:office:word" xmlns:a="http://schemas.openxmlformats.org/drawingml/2006/main" xmlns:pic="http://schemas.openxmlformats.org/drawingml/2006/picture" xmlns:wp="http://schemas.openxmlformats.org/drawingml/2006/wordprocessingDrawing">
   <w:body>
-    <w:bookmarkStart w:id="62" w:name="X87a4323606f778f601d475aba0a0a530cdde75a"/>
+    <w:bookmarkStart w:id="63" w:name="X87a4323606f778f601d475aba0a0a530cdde75a"/>
     <w:p>
       <w:pPr>
         <w:pStyle w:val="1"/>
@@ -364,7 +364,7 @@
     </w:p>
     <w:bookmarkEnd w:id="32"/>
     <w:bookmarkEnd w:id="33"/>
-    <w:bookmarkStart w:id="61" w:name="分析"/>
+    <w:bookmarkStart w:id="62" w:name="分析"/>
     <w:p>
       <w:pPr>
         <w:pStyle w:val="2"/>
@@ -407,7 +407,7 @@
         <w:t xml:space="preserve">に対する無意識の欲望を表す夢の解釈によって、一方から他方への移行が決定づけられたように思われた。</w:t>
       </w:r>
     </w:p>
-    <w:bookmarkStart w:id="45" w:name="対立の段階"/>
+    <w:bookmarkStart w:id="46" w:name="対立の段階"/>
     <w:p>
       <w:pPr>
         <w:pStyle w:val="3"/>
@@ -499,6 +499,12 @@
         <w:footnoteReference w:id="41"/>
       </w:r>
       <w:r>
+        <w:rPr>
+          <w:rStyle w:val="af"/>
+        </w:rPr>
+        <w:footnoteReference w:id="42"/>
+      </w:r>
+      <w:r>
         <w:t xml:space="preserve">」。</w:t>
       </w:r>
     </w:p>
@@ -516,7 +522,7 @@
         <w:rPr>
           <w:rStyle w:val="af"/>
         </w:rPr>
-        <w:footnoteReference w:id="42"/>
+        <w:footnoteReference w:id="43"/>
       </w:r>
       <w:r>
         <w:t xml:space="preserve">。そして、連想では次のような強迫観念を持ってきた。「私は毎朝仕事に行くのに葬儀屋の前を通りますが、そこには、四体のキリストの十字架像が陳列されています。私はそれを見ながら、彼らの陰茎を踏みつけにしているような気になります。私はある種の鋭い喜びと、それから不安を感じるのです」</w:t>
@@ -525,7 +531,7 @@
         <w:rPr>
           <w:rStyle w:val="af"/>
         </w:rPr>
-        <w:footnoteReference w:id="43"/>
+        <w:footnoteReference w:id="44"/>
       </w:r>
       <w:r>
         <w:t xml:space="preserve">。</w:t>
@@ -542,7 +548,7 @@
         <w:rPr>
           <w:rStyle w:val="af"/>
         </w:rPr>
-        <w:footnoteReference w:id="44"/>
+        <w:footnoteReference w:id="45"/>
       </w:r>
       <w:r>
         <w:t xml:space="preserve">。踏みつぶされた頭部とは陰茎に他ならず、連想で喚起された強迫観念は、それが攻撃性の直接の対象であることを示していた。</w:t>
@@ -602,8 +608,8 @@
         <w:t xml:space="preserve">しかし、この口唇的攻撃性こそが結局は男性の去勢の原動力であるとすれば、この、母親から男性への攻撃性の転嫁が患者にとってどのように明らかになったかを示し続けることは我々にとって興味深いことであるように思われた。</w:t>
       </w:r>
     </w:p>
-    <w:bookmarkEnd w:id="45"/>
-    <w:bookmarkStart w:id="60" w:name="分析の第二段階"/>
+    <w:bookmarkEnd w:id="46"/>
+    <w:bookmarkStart w:id="61" w:name="分析の第二段階"/>
     <w:p>
       <w:pPr>
         <w:pStyle w:val="3"/>
@@ -623,7 +629,7 @@
         <w:rPr>
           <w:rStyle w:val="af"/>
         </w:rPr>
-        <w:footnoteReference w:id="46"/>
+        <w:footnoteReference w:id="47"/>
       </w:r>
       <w:r>
         <w:t xml:space="preserve">。いずれにせよ、これ以来、彼女の分析における振る舞いが変わった。それは明らかに彼女の転移が変化していることを意味していた。それは最初はほとんど目立たず、彼女の非難的な態度が止まったことだけに反映された。男性分析家に対する偏見がなくなったかのように、自分の立場が屈辱的だ、怖い、不当に金を与えていると繰り返すことはなくなった。その一方で、彼女はほとんど無言に近い状態だった。彼女は、夫への去勢行為の攻撃性を証明するいくつかの夢を提供することができた。このとき、彼女は父親に対する死の欲望を外在化し、絞殺の強迫観念の記憶を取り戻した。我々に事故が起こるのではないかという恐怖症もまたこのときからである。これは死の欲望の明白な表現である。少しして、もう一つの顕著な進歩が、非常に目立たない形で表れた。抵抗の言語表現が変わったのである。彼女はもはや「話したくないです」とは言わなかった。彼女は「話せません、何が話すことを邪魔をしているのかわかりません」と言った</w:t>
@@ -632,7 +638,7 @@
         <w:rPr>
           <w:rStyle w:val="af"/>
         </w:rPr>
-        <w:footnoteReference w:id="47"/>
+        <w:footnoteReference w:id="48"/>
       </w:r>
       <w:r>
         <w:t xml:space="preserve">。彼女が激しい内的な議論にさらされたことは確かある。彼女は疲れ、震え、頻脈になり、しばしば汗まみれになってセッションを終えた。復活祭の義務に起因する現在の葛藤を機に、彼女は人間、神、神格化された聖母に対する反抗の類似性を意識するようになった。そのとき彼女は言った。「私は、男であろうと女であろうといかなる方面からの強制も嫌いです。聖母に向けた侮辱は、確かに母のことを思っていましたが、あえて自分に向けては言いませんでした」。</w:t>
@@ -665,7 +671,7 @@
         <w:rPr>
           <w:rStyle w:val="af"/>
         </w:rPr>
-        <w:footnoteReference w:id="48"/>
+        <w:footnoteReference w:id="49"/>
       </w:r>
       <w:r>
         <w:t xml:space="preserve">、すべての男性と患者を隔てる溝が一部埋められることになった。男性は味方になった。患者は、もう拒否することなく、「話したい」と言った。しかし、彼女は意識的な決意よりも強力な内的な力に立ち向かい、エネルギーと粘り強さで戦っていた。この協力関係の実質的な成果はおそらくまだあまり顕著ではなかったが、分析家と被分析家の方向性はそれと違って、さらなる発展を予感させるものであった。基本的には、ペニスへの欲望と、その意味するところが明らかになっただけで、それ以上のことは何も起こっていない。男性－分析家は、支配し、脅し、嘲笑する存在としての性格を、少なくとも部分的には失っていた。男性－分析家は好意的になった。男性は彼女と話すことが禁じられているのだから、男性－分析家が相変わらず禁じられているのは間違いないが、幼児的な女性的超自我の禁止は、分析的なイマーゴと歓迎する母親のイマーゴとの間の著しい混同が予想されると同時に、それほど厳格なものではなくなった</w:t>
@@ -674,7 +680,7 @@
         <w:rPr>
           <w:rStyle w:val="af"/>
         </w:rPr>
-        <w:footnoteReference w:id="49"/>
+        <w:footnoteReference w:id="50"/>
       </w:r>
       <w:r>
         <w:t xml:space="preserve">。ここで、最初の夢の形象を紹介する。まずその前に、うつ病にかかった義母との和解の夢について述べておこう。ルネの義家族は間接的に事故の原因を彼女になすりつけたのだった。「Xさんは……老婦人にお礼を言うために一緒に行こうと言っています。私があなたの家に行くことを知ったら、彼女は何と言うでしょう。私たちはそこに行きます。私を受け入れてくれているのは、あなたです。普通の会話をしているのであって、分析をしているわけではありません。私はとても幸せです」。</w:t>
@@ -707,7 +713,7 @@
         <w:rPr>
           <w:rStyle w:val="af"/>
         </w:rPr>
-        <w:footnoteReference w:id="50"/>
+        <w:footnoteReference w:id="51"/>
       </w:r>
       <w:r>
         <w:t xml:space="preserve">。彼女は、話したくないという気持ちをいとも簡単に克服するようになった。彼女は、我々が上で要約したような多くの資料を持ち込み、正しい道を歩んでいると感じている。真の女性になるために「黒いペニス」を手放すことに同意するといった夢のように、より直接的に前性器的段階を代表する素材が現れ始めた。彼女はこんな夢を見た。「私はシャトレーの舞台にいて、自分の役がわからず、絶えずでっち上げ続けなければならない。私は若い人と一緒に遊んでいます。夕方には2回目の公演があるのですが、どうしたらいいのかわかりません。その合間にトイレに行き、特殊な形状の便を大量に排泄しました。私は安心感を感じて、いい演技ができました」。劇場の状況が愛の状況であること、青年が彼女の夫を象徴していること、そして排泄された物体がペニスの形をしていたことを知っていれば、これらすべては非常に明らかである。</w:t>
@@ -732,7 +738,7 @@
         <w:rPr>
           <w:rStyle w:val="af"/>
         </w:rPr>
-        <w:footnoteReference w:id="51"/>
+        <w:footnoteReference w:id="52"/>
       </w:r>
       <w:r>
         <w:t xml:space="preserve">、彼女は我々にこう言った。「はい、この脚は憲兵隊〔ルネの父は憲兵班長である〕の馬のそれを思い出させます。その馬が勃起しているとき、何が起こっているんだろうと思いました。他に何も思い出せません。……いえ、小さい頃、他の女の子と一緒に陰部に小さな棒を入れて遊んだことがあります。それ以外のことは覚えていません」。こうして、ペニスの所有欲の起源、つまり力のあらゆる可能性をこの器官によって具体化することの起源が明らかになったのである。</w:t>
@@ -749,7 +755,7 @@
         <w:rPr>
           <w:rStyle w:val="af"/>
         </w:rPr>
-        <w:footnoteReference w:id="52"/>
+        <w:footnoteReference w:id="53"/>
       </w:r>
       <w:r>
         <w:t xml:space="preserve">。</w:t>
@@ -766,7 +772,7 @@
         <w:rPr>
           <w:rStyle w:val="af"/>
         </w:rPr>
-        <w:footnoteReference w:id="53"/>
+        <w:footnoteReference w:id="54"/>
       </w:r>
       <w:r>
         <w:t xml:space="preserve">は、去勢の色合いを帯びたはっきりとした陽性転移の夢によって客観化される。「私はあなたの家でセッションをしています。7、8歳のお子さんがいらっしゃいます。あなたはモリエールの医者のような黒い長いローブを着ていますが、尖った帽子はありません。あなたは私を所有するように、私の上に身を置きます。私はこれをごく自然なことだと思います。そして、ドレスを持ち上げて、「声を出せ！」と言うのです」。ここではいくつかの関連性を紹介する。黒いドレス：古典喜劇の医者のもの。浣腸：「10歳の頃、年上の女の子に浣腸をさせてもらって、本当に快感を覚えたことがあります。母はよく浣腸をしたものです。それに、いつも黒いドレスを着ていました。あなたとの性行為は私には普通のことだと思われます。少年について言えば、彼は私の息子です。ご存知の通り、休みの日に、私は息子とその若い奥さんとの間の不仲に気づき、私の厳しすぎる教育による</w:t>
@@ -784,7 +790,7 @@
         <w:rPr>
           <w:rStyle w:val="af"/>
         </w:rPr>
-        <w:footnoteReference w:id="54"/>
+        <w:footnoteReference w:id="55"/>
       </w:r>
       <w:r>
         <w:t xml:space="preserve">。これはとても厳しい出費でした」。このようにして、彼女は女性であることの屈辱を感じなくなった。注意すべきは、この性行為が前性器的な様態で行われるということである。彼女の沈黙の多元決定もまた注目に値する。彼女にとって話すということは男性や男性化された母親に対する性的な服従に等しいが、にもかかわらずそれ自体とても罪の重い口唇的活動であった。次の夢は、口唇的な前性器的な出来事が多いにもかかわらず正常なエディプスの発達の傾向を示すような、とても可愛らしい夢である。「私は大通りにいます。イギリス国王が妻を腕に乗せて行列をなして通過しました。私は国王に、息子がこの美しい国にいることがいかに幸せかを伝えます。彼は私に感謝し、夕食に招待してくれました。私は彼の腕に抱かれて出発しました。女王は姿を消しました。私たちは小さな一軒家に到着しました。そのとき私は下僕たちの前にいて、さまざまな形の水晶が入ったワゴンを見せてもらっています。彼らは私にカップを選ぶように促します。私は彼らに、そんな気分じゃないと返します。そして共用スペースに行くと、母が洗濯をしています。彼女の白い髪が乱れています。私は彼女に「お母さん、靴を履きなさい、王様の宴会に来なさい」と言うのです」。そのとき、コート姿の女性から早くするようにと言われました。彼女は私に何か重要なことを伝えようとしています。その夢以来、私は不思議な喜びと自信を持つようになりました。病気はもちろん、宗教的な強迫観念も克服できそうです。昨日、教会で私は高い祭壇に歩み寄りました。20年間もやっていなかったんです。というのも結婚してからというもの、本当に性的な強迫観念があったんです」。</w:t>
@@ -801,7 +807,7 @@
         <w:rPr>
           <w:rStyle w:val="af"/>
         </w:rPr>
-        <w:footnoteReference w:id="55"/>
+        <w:footnoteReference w:id="56"/>
       </w:r>
       <w:r>
         <w:t xml:space="preserve">尽くしてくれたか今まで気づきませんでした。母はずいぶん変わりました。母はいま、かつて悪いと思っていたのと同じくらい良い人だと思います。この前の休みは、私たちが楽しめるようにと、母が身を粉にして働いているのを見ました。よく考えてみると、自分を変えたのは自分自身でした。彼女はいつもそうでした。ただ、私は母の悪い面ばかりに悩まされて、母の良いところを感じなくなっていました。私は知っているし、あなたがそれを発見させてくれたのですが、私は彼女を何よりも愛していました。でも、彼女の権威主義には耐えられなかったし、ましてや私は無視されていると思っていました。コート姿の女性は、私の幼少時代の物語に出てくる妖精です」。</w:t>
@@ -818,7 +824,7 @@
         <w:rPr>
           <w:rStyle w:val="af"/>
         </w:rPr>
-        <w:footnoteReference w:id="56"/>
+        <w:footnoteReference w:id="57"/>
       </w:r>
       <w:r>
         <w:t xml:space="preserve">。</w:t>
@@ -843,7 +849,7 @@
         <w:rPr>
           <w:rStyle w:val="af"/>
         </w:rPr>
-        <w:footnoteReference w:id="57"/>
+        <w:footnoteReference w:id="58"/>
       </w:r>
       <w:r>
         <w:t xml:space="preserve">の表れであり、「くぼんだ」ペニスの象徴ではないか。いずれにせよ、母への執着が強いことは、母を王子の宴席に案内する必要性を感じていることからもわかる。</w:t>
@@ -860,7 +866,7 @@
         <w:rPr>
           <w:rStyle w:val="af"/>
         </w:rPr>
-        <w:footnoteReference w:id="58"/>
+        <w:footnoteReference w:id="59"/>
       </w:r>
       <w:r>
         <w:t xml:space="preserve">、同時に、患者の男性に対する反応と母親に対する反応の並行性をさらに明らかにする材料も出てきた。これは、いくつかの夢の中から選ばれたものである（その日、彼女は母親と対立しており、このことは、彼女自身の攻撃性が一瞬爆発したことに対応して、この資料がより特別に適応された性格であることを、一部説明するものであろう）。「地下街で男に追いかけられ、怖くなった。その時、私がもがいて叫んでいたので、夫が起こしてくれました。その人はあなたです。こんなことを言わなければならないなんて、どれだけがっかりしているかわからないでしょう。私は自分を守り、反抗しました。あなたはその沈黙と強さで私を苛立たせます。ちょうど私の母のように。でも、私はいつもあなたのことを考えています。そんな危険で屈辱的な状況に陥るくらいなら、分析を打ち切ったほうがましです。自分を嘲笑う男を愛することは、自分を売春させることなのです」。この絞め殺そうとしたことが私に示唆しているのは、子供の頃、母の首根っこを掴んで、力いっぱい抱きしめたかったですが、母がそれを許さなかったということでしょう。——ああ！　私はどんなに彼女が嫌いなことか、私は父も絞め殺したいと思いました！」。この夢の中で、彼女は、子供の頃、母親と一緒に行使することを望んだのと同じようなサディスティックで愛情深い方法によって我々に扱われる恐怖を経験する。しかし、攻撃的な影響は、15歳の時に作り上げられた父親の首を絞めるという彼女の強迫観念の中にしか認識されなかった 。さらに彼女は付け加えた。「夫が寝てしまって、私に興味がないときは、殺したくなります。戦時中、私は母と寝ました。母が無関心だと、私は母のことも殺したくなりました」。そして、記憶の中で激しいサディズム的な強迫観念が戻ってくる。ここで、転移の総合的な解釈を試してみよう。</w:t>
@@ -901,15 +907,15 @@
         <w:rPr>
           <w:rStyle w:val="af"/>
         </w:rPr>
-        <w:footnoteReference w:id="59"/>
+        <w:footnoteReference w:id="60"/>
       </w:r>
       <w:r>
         <w:t xml:space="preserve">母親を見出し、理解しようとする。彼女はまだ攻撃的な暴発をすることがあるが、長くは続かない。しかも彼女は、息子のアンドレには自由な教育を施し、遊び方も知っていて、性の悩みも相談に乗ってあげている。長男に対しては本当に母性的であり、自分の責任と感じる神経症的な態度を正すために、病的な罪悪感を感じることなく、分析的な治療についてためらわずに話した。大抵の場合、彼女はとても幸せだと感じていて、客観的であろうとしている。彼女の宗教的な強迫観念はきわめて稀になった。彼女は頭の中を「駆け巡る」これらの思考を無関心に受け入れている。このように、強迫観念的な現象の残存物を不安なしに受け容れ、さらに外部にリビドーを投影する新たな可能性を持つことで、現在の改善には少なくとも相対的に安定した性格が与えられているように思われる。</w:t>
       </w:r>
     </w:p>
-    <w:bookmarkEnd w:id="60"/>
     <w:bookmarkEnd w:id="61"/>
     <w:bookmarkEnd w:id="62"/>
+    <w:bookmarkEnd w:id="63"/>
     <w:sectPr>
       <w:headerReference r:id="rId11" w:type="even"/>
       <w:headerReference r:id="rId10" w:type="default"/>
@@ -1091,7 +1097,7 @@
         <w:t xml:space="preserve">として存在する場所を示唆しているわけですが、聖体のパンのイメージのさらに先のところでそれが投射されるときには話は別です。／〔…〕確かに、宗教生活は強迫症者において、症状の染み込んだ、深く手を加えられた形で現れてきますが、この宗教生活、特に儀式的な生活は、ある種の奇妙な符合によって、強迫症者の症状に、それがたやすく流れ込むような畝溝や鋳型を与えるのにぴったりのものとなっているのが分かります。とりわけキリスト教においてはそうです。〔…〕フロイトは、鼠男であれ狼男であれ、キリスト教のもとで育った強迫症者と出会うたびに、彼らのたどる変遷及び彼らが持っている精神構造の両面において、キリスト教が持つ重要性を十分に明らかにしてきました。キリスト教が、その信仰箇条によって、驚くべき、大胆な——これは、控え目に言えばということです——厚かましい解決を我々にもたらしたのを見ないわけにはいきません。その解決とは、ある一人の受肉した人間、人神に、生それ自体の上にその作用が徴しづけられているようシニフィアンの機能を 引き受けさせる、というものでした。受肉した「言葉」としてのキリスト教の「ロゴス」は、人間とパロールのさまざまな関係の体系に明確な解決を与えていますし、受肉した神が御言葉と呼ばれるのには、それなりの訳があるわけです」（p. 379f.）</w:t>
       </w:r>
       <w:r>
-        <w:t xml:space="preserve">「キリストと、パロールの場としての〈他者〉との同一視〔…〕。患者は、キリスト像を踵で踏みつぶします——忘れてはなりませんが、キリストはここでは一つの対象、つまりキリストのかけられている十字架によって具体化されており、また、この場合は、それが全体としてファルスであるということがあり得るのです。このことは、とりわけ、観察によって与えられる細部を逐一読んでゆくならば、必ずや我々に強い印象を与えるものです」（p. 300）</w:t>
+        <w:t xml:space="preserve">「キリストと、パロールの場としての〔大文字の〕〈他者〉との同一視〔…〕。患者は、キリスト像を踵で踏みつぶします——忘れてはなりませんが、キリストはここでは一つの対象、つまりキリストのかけられている十字架によって具体化されており、また、この場合は、それが全体としてファルスであるということがあり得るのです。このことは、とりわけ、観察によって与えられる細部を逐一読んでゆくならば、必ずや我々に強い印象を与えるものです」（p. 300）</w:t>
       </w:r>
     </w:p>
   </w:footnote>
@@ -1354,7 +1360,7 @@
         <w:t xml:space="preserve">それが主体の要求のあらゆる分節化を妨げている場所に</w:t>
       </w:r>
       <w:r>
-        <w:t xml:space="preserve">位置づけるようにしよう、ということです。死の要求はそこで、主体がたった一人でいるときにも、分析を始めるときにも、そしてまた、この場合に我々の分析家が記述しているような混乱のなかにいるときにも、強迫症者のディスクールの邪魔をするのです。実際、被分析者の女性は、分析の初めに、話すことができないという態度を見せていました。それは、非難や侮辱、さらには患者が医者に向かって話すのを妨げているあらゆるものを述べ立ててみせることによって表現されています——「お医者さんが仲間うちで、患者を馬鹿にしているのはよく承知しています。あなた方は、私よりも学識がありますものね。女性にとって、男性にお話しするのは不可能なのです」。／堰を切ったような非難ですが、これは、パロールの活動に相伴う、単純な分節化の困難の出現を示しています。／〔…〕死の要求は〈他者〉の場所で、〈他者〉のディスクールにおいて表現されなければなりません。これはつまり、その根拠を求めるべき先はいかなる生活史でもない、ということであり、例えば、何らかの欲求不満のためにその死を願う対象であったかもしれない母にかかわるような生活史ではないということです。死の要求が〈他者〉にかかわるのは、内的な仕方によります。この〈他者〉が要求の場所であるということ、このことが実際に、</w:t>
+        <w:t xml:space="preserve">位置づけるようにしよう、ということです。死の要求はそこで、主体がたった一人でいるときにも、分析を始めるときにも、そしてまた、この場合に我々の分析家が記述しているような混乱のなかにいるときにも、強迫症者のディスクールの邪魔をするのです。実際、被分析者の女性は、分析の初めに、話すことができないという態度を見せていました。それは、非難や侮辱、さらには患者が医者に向かって話すのを妨げているあらゆるものを述べ立ててみせることによって表現されています——「お医者さんが仲間うちで、患者を馬鹿にしているのはよく承知しています。あなた方は、私よりも学識がありますものね。女性にとって、男性にお話しするのは不可能なのです」。／堰を切ったような非難ですが、これは、パロールの活動に相伴う、単純な分節化の困難の出現を示しています。／〔…〕死の要求は〔大文字の〕〈他者〉の場所で、〈他者〉のディスクールにおいて表現されなければなりません。これはつまり、その根拠を求めるべき先はいかなる生活史でもない、ということであり、例えば、何らかの欲求不満のためにその死を願う対象であったかもしれない母にかかわるような生活史ではないということです。死の要求が〈他者〉にかかわるのは、内的な仕方によります。この〈他者〉が要求の場所であるということ、このことが実際に、</w:t>
       </w:r>
       <w:r>
         <w:rPr>
@@ -1390,7 +1396,7 @@
           <w:bCs/>
           <w:b/>
         </w:rPr>
-        <w:t xml:space="preserve">否定Verneinung</w:t>
+        <w:t xml:space="preserve">否定 Verneinung</w:t>
       </w:r>
       <w:r>
         <w:t xml:space="preserve">」によって表しました。これは、欲望は表現されはするものの、否定の形でなされるためです。これが実際に現れるのは、被分析者が、「そういうことを考えているというわけではないのですが」と言ったあとで、我々に対する攻撃的で、非難をこめた、軽蔑的な欲望をはっきりと述べるようなときです。彼は、もちろんそこで実際にその欲望を表現しているのですが、彼はそれを、否定された形でしか表現できません。ところで、欲望のこの形は、それが否定されているのに、それでもやはり罪責感と関連しているというのは、どうしてなのでしょうか」（p. 368f., 強調引用者）</w:t>
@@ -1461,7 +1467,7 @@
         <w:t xml:space="preserve">マスク</w:t>
       </w:r>
       <w:r>
-        <w:t xml:space="preserve">にしています／ファルスが彼女にとって欲望のシニフィアンであるということから、問題なのは、彼女がその外見を呈しているということ、彼女がそれであるように見えるということです。問題なのは、彼女が一つの欲望の対象であるということであり、彼女が自分でも、失望させることしかできないということがよく分かっているような、欲望の対象であるということです。彼女は、分析家が彼女に、問題になっているものをファルスの所有の欲望として解釈してみせたときに、これをはっきりと述べていますが、このことは、我々にいま一度、〈他者〉の欲望の対象である〔être〕ことと、その</w:t>
+        <w:t xml:space="preserve">にしています／ファルスが彼女にとって欲望のシニフィアンであるということから、問題なのは、彼女がその外見を呈しているということ、彼女がそれであるように見えるということです。問題なのは、彼女が一つの欲望の対象であるということであり、彼女が自分でも、失望させることしかできないということがよく分かっているような、欲望の対象であるということです。彼女は、分析家が彼女に、問題になっているものをファルスの所有の欲望として解釈してみせたときに、これをはっきりと述べていますが、このことは、我々にいま一度、〔大文字の〕〈他者〉の欲望の対象である〔être〕ことと、その</w:t>
       </w:r>
       <w:r>
         <w:t xml:space="preserve">徴し</w:t>
@@ -1567,39 +1573,46 @@
         <w:t xml:space="preserve"> </w:t>
       </w:r>
       <w:r>
-        <w:t xml:space="preserve">「観察がずっと進んだある時期に、患者は分析家に、次のような幻想を伝えます。「私はキリストの顔を踏みつぶした夢を見ましたが、それはあなたの顔に似ていました」。このときファルスの役割は、そのように言うべきだと思われている言い方をするなら、ファルスの所持者としての分析家と同一視されているわけではありません。分析家がファルスと同一視されているとすれば、それは、分析家が患者にとって、転移の歴史のこの時点において、シニフィアンの効果を受肉化しているからです。つまり、治療のなかで不意に現れた、いく度かの緊張緩和の効果のせいで、患者がその地平を少しだけ余計に投射し始めるようなパロール、そうしたパロールとの関係を、分析家が受肉化しているからです。そのときこれを、同じように「ペニス羨望Penisneid」という表現で同質的に解釈するのは、患者の置かれた状況のなかのもっとも深いところにある何かに患者自身を直面させる機会を逸することになります。患者はおそらくそのとき、次のような関係に気づくことができたかもしれません。すなわちそれは、</w:t>
+        <w:t xml:space="preserve">「例えば、強迫症者のさまざまな壮挙〔exploits, 快挙・大手柄〕についてお話ししたことがありましたね。この壮挙とは何のことでしようか。壮挙が存在するためには、少なくとも三人がいなければなりません。というのも、ひとはたった一人で壮挙を行うことはないからです。壮挙に類似した何かが存在するためには、つまり勝ち取られた成果が、「大活躍 sprint」が存在するためには、少なくとも二人がいなくてはなりません。それから、記録し、証人となる誰かが存在することも必要です。壮挙のなかで強迫症者が獲得しようとしているのは、まさしく、我々が先ほど</w:t>
+      </w:r>
+      <w:r>
+        <w:t xml:space="preserve"> </w:t>
       </w:r>
       <w:r>
         <w:rPr>
           <w:bCs/>
           <w:b/>
         </w:rPr>
-        <w:t xml:space="preserve">〈他者〉の要求を根本的に死の要求として引き起こしたＸ</w:t>
-      </w:r>
-      <w:r>
-        <w:t xml:space="preserve">と、彼女が、昔の恋に執着するあまり夫からも子供からも気持ちが離れてしまっている</w:t>
+        <w:t xml:space="preserve">〔大文字の〕〈他者〉の許可</w:t>
+      </w:r>
+      <w:r>
+        <w:t xml:space="preserve">と呼んでいたものであり、彼はそれを、何か非常に多価的なものの名において獲得します——つまり、彼が許可に値するということ、そのことの名において獲得するのです。しかし、彼が獲得しようとしている満足は、彼がその許可に値している領域上に分類されることはまったくありません。（p. 250, 強調引用者）</w:t>
+      </w:r>
+      <w:r>
+        <w:t xml:space="preserve">「〔…〕本当の危険が存在するところという意味での死は、</w:t>
       </w:r>
       <w:r>
         <w:rPr>
           <w:bCs/>
           <w:b/>
         </w:rPr>
-        <w:t xml:space="preserve">母の欲望</w:t>
-      </w:r>
-      <w:r>
-        <w:t xml:space="preserve">という形で、堪え難い</w:t>
-      </w:r>
-      <w:r>
-        <w:t xml:space="preserve">競争</w:t>
-      </w:r>
-      <w:r>
-        <w:t xml:space="preserve">ライバル</w:t>
-      </w:r>
-      <w:r>
-        <w:t xml:space="preserve">関係について持ち得たごく初期の考え方の全体、この二つを、患者がずっと昔に結び合わせて成立させた関係です</w:t>
-      </w:r>
-      <w:r>
-        <w:t xml:space="preserve">」（p. 381, 強調引用者）</w:t>
+        <w:t xml:space="preserve">彼が挑んでいるように見える敵対者のなかにではなく</w:t>
+      </w:r>
+      <w:r>
+        <w:t xml:space="preserve">、まったく別のところにあります。それはまさしく、見えない証人の側、観客として存在する〔大文字の〕〈他者〉の側にあります。この観客は、中立の立場をとって、シュレーバーの妄想のなかのどこかにある表現を用いるならば、「まったく手ごわいウサギだ！」と主体に言うような観客なのです。この叫び、</w:t>
+      </w:r>
+      <w:r>
+        <w:rPr>
+          <w:bCs/>
+          <w:b/>
+        </w:rPr>
+        <w:t xml:space="preserve">やられたということを示す</w:t>
+      </w:r>
+      <w:r>
+        <w:t xml:space="preserve">こうしたやり方は、暗黙の、潜在的な、願望されたものとして、壮挙のあらゆる弁証法のなかにも見出されます」（p. 251, 強調引用者）</w:t>
+      </w:r>
+      <w:r>
+        <w:t xml:space="preserve">「壮挙は一つの練習、離れ業、〔大文字の〕〈他者〉を喜ばせるための手品である」（p. 255）</w:t>
       </w:r>
     </w:p>
   </w:footnote>
@@ -1618,7 +1631,39 @@
         <w:t xml:space="preserve"> </w:t>
       </w:r>
       <w:r>
-        <w:t xml:space="preserve">「観察のなかを進んで行きましょう。もう少し先には、何が見出されるでしょうか。患者は、キリストの顔を足で踏みつぶす夢を見たと言い、その顔は「あなたの顔に似ていました」と付け加えます。連想では——「毎朝仕事に行くのに葬儀屋の前を通りますが、そこには、四体のキリストの十字架像が陳列されています。私はそれを見ながら、彼らの陰茎を踏みつけにしているような気になります。ある種の鋭い喜びと、それから不安を感じるのです」。我々はここで再び、キリストと、パロールの場としての〈他者〉との同一視に出会います。患者は、キリスト像を踵で踏みつぶします——忘れてはなりませんが、キリストはここでは一つの対象、つまりキリストのかけられている十字架によって具体化されており、また、この場合は、それが全体としてファルスであるということがあり得るのです。このことは、とりわけ、観察によって与えられる細部を逐一読んでゆくならば、必ずや我々に強い印象を与えるものです」（p. 300）</w:t>
+        <w:t xml:space="preserve">「観察がずっと進んだある時期に、患者は分析家に、次のような幻想を伝えます。「私はキリストの顔を踏みつぶした夢を見ましたが、それはあなたの顔に似ていました」。このときファルスの役割は、そのように言うべきだと思われている言い方をするなら、ファルスの所持者としての分析家と同一視されているわけではありません。分析家がファルスと同一視されているとすれば、それは、分析家が患者にとって、転移の歴史のこの時点において、シニフィアンの効果を受肉化しているからです。つまり、治療のなかで不意に現れた、いく度かの緊張緩和の効果のせいで、患者がその地平を少しだけ余計に投射し始めるようなパロール、そうしたパロールとの関係を、分析家が受肉化しているからです。そのときこれを、同じように「ペニス羨望Penisneid」という表現で同質的に解釈するのは、患者の置かれた状況のなかのもっとも深いところにある何かに患者自身を直面させる機会を逸することになります。患者はおそらくそのとき、次のような関係に気づくことができたかもしれません。すなわちそれは、</w:t>
+      </w:r>
+      <w:r>
+        <w:rPr>
+          <w:bCs/>
+          <w:b/>
+        </w:rPr>
+        <w:t xml:space="preserve">〔大文字の）〈他者〉の要求を根本的に死の要求として引き起こしたＸ</w:t>
+      </w:r>
+      <w:r>
+        <w:t xml:space="preserve">と、彼女が、昔の恋に執着するあまり夫からも子供からも気持ちが離れてしまっている</w:t>
+      </w:r>
+      <w:r>
+        <w:rPr>
+          <w:bCs/>
+          <w:b/>
+        </w:rPr>
+        <w:t xml:space="preserve">母の欲望</w:t>
+      </w:r>
+      <w:r>
+        <w:t xml:space="preserve">という形で、堪え難い</w:t>
+      </w:r>
+      <w:r>
+        <w:t xml:space="preserve">競争</w:t>
+      </w:r>
+      <w:r>
+        <w:t xml:space="preserve">ライバル</w:t>
+      </w:r>
+      <w:r>
+        <w:t xml:space="preserve">関係について持ち得たごく初期の考え方の全体、この二つを、患者がずっと昔に結び合わせて成立させた関係です</w:t>
+      </w:r>
+      <w:r>
+        <w:t xml:space="preserve">」（p. 381, 強調引用者）</w:t>
       </w:r>
     </w:p>
   </w:footnote>
@@ -1637,29 +1682,29 @@
         <w:t xml:space="preserve"> </w:t>
       </w:r>
       <w:r>
+        <w:t xml:space="preserve">「観察のなかを進んで行きましょう。もう少し先には、何が見出されるでしょうか。患者は、キリストの顔を足で踏みつぶす夢を見たと言い、その顔は「あなたの顔に似ていました」と付け加えます。連想では——「毎朝仕事に行くのに葬儀屋の前を通りますが、そこには、四体のキリストの十字架像が陳列されています。私はそれを見ながら、彼らの陰茎を踏みつけにしているような気になります。ある種の鋭い喜びと、それから不安を感じるのです」。我々はここで再び、キリストと、パロールの場としての〔大文字の〕〈他者〉との同一視に出会います。患者は、キリスト像を踵で踏みつぶします——忘れてはなりませんが、キリストはここでは一つの対象、つまりキリストのかけられている十字架によって具体化されており、また、この場合は、それが全体としてファルスであるということがあり得るのです。このことは、とりわけ、観察によって与えられる細部を逐一読んでゆくならば、必ずや我々に強い印象を与えるものです」（p. 300）</w:t>
+      </w:r>
+    </w:p>
+  </w:footnote>
+  <w:footnote w:id="45">
+    <w:p>
+      <w:pPr>
+        <w:pStyle w:val="ac"/>
+      </w:pPr>
+      <w:r>
+        <w:rPr>
+          <w:rStyle w:val="af"/>
+        </w:rPr>
+        <w:footnoteRef/>
+      </w:r>
+      <w:r>
+        <w:t xml:space="preserve"> </w:t>
+      </w:r>
+      <w:r>
         <w:t xml:space="preserve">「ある仕方で治療を続けていくうちに、この「あなた自身が、あなたの破壊したいと望んでいるものだ」が、ありそうもない、すぐにも消えそうな幻想のなかで手に入れられた、分析家のファルスの破壊の欲望に取り替えられてしまいます</w:t>
       </w:r>
       <w:r>
         <w:t xml:space="preserve">」（p. 306）</w:t>
-      </w:r>
-    </w:p>
-  </w:footnote>
-  <w:footnote w:id="46">
-    <w:p>
-      <w:pPr>
-        <w:pStyle w:val="ac"/>
-      </w:pPr>
-      <w:r>
-        <w:rPr>
-          <w:rStyle w:val="af"/>
-        </w:rPr>
-        <w:footnoteRef/>
-      </w:r>
-      <w:r>
-        <w:t xml:space="preserve"> </w:t>
-      </w:r>
-      <w:r>
-        <w:t xml:space="preserve">「分析家はこのとき、患者において問題になっているのは、ファルスを所有したいという欲望であると患者に示唆しようとして、あらゆる手を尽くしています。これは、それ自体としてはおそらく、この分析家が言える最悪のことではないでしょう。ただし、彼〔分析家〕にとって、それは患者が男性になりたいという欲望を持っていることを意味している、という点は別です。これに対して、彼女は最後の力をふりしぼって、自分には男性になりたい欲望などけっしてないと、最後まで反対し続けました。実際おそらく、ファルスを所有したいと欲することと男性になりたいと欲することとは、同じことではありません。分析の理論それ自身が、事態が非常に自然な仕方で解決され得るということを前提としているからです。それに気づかない人がいるでしょうか」（p. 301）</w:t>
       </w:r>
     </w:p>
   </w:footnote>
@@ -1678,10 +1723,7 @@
         <w:t xml:space="preserve"> </w:t>
       </w:r>
       <w:r>
-        <w:t xml:space="preserve">「大文字の〈他者〉の現前と、小文字の他者の現前との区別は、観察例を注意深く読んでいただければ、その進展そのもののなかではっきり分かります。例えば、皆さんは、治療の初めでは彼女は話すことが「できない ne peut pas」のですが、後になると話すことを「望まない ne veut pas」ようになるという、非常に興味深い進展にお気づきになることと思います。なぜなら、被分析者と分析家の関係が打ち立てられるのはパロールの水準においてだからであり、彼女が拒絶するのもその水準においてだからです。彼女が拒絶しているのは、彼女の要求が死の要求でしかあり得な いからだということ、分析家はそのように表現してはいませんが、しかし彼は、そのことにはっきりと気づいています。そのあとで、別のことが起こります。たいへん面白いことですが、分析家は何かが変化して、関係が改善されたという点にはっきりと気がつきます。しかしながら、彼女はやはりしゃべりません。というのもいまや、彼女は話すことを望まないからです。これら二つの違いは、話すことを望まない場合には、大文字の〈他者〉が現前している〔話すことができない場合には、小文字の他者が現前している〕ことがその理由だという点です</w:t>
-      </w:r>
-      <w:r>
-        <w:t xml:space="preserve">」（p. 355）</w:t>
+        <w:t xml:space="preserve">「分析家はこのとき、患者において問題になっているのは、ファルスを所有したいという欲望であると患者に示唆しようとして、あらゆる手を尽くしています。これは、それ自体としてはおそらく、この分析家が言える最悪のことではないでしょう。ただし、彼〔分析家〕にとって、それは患者が男性になりたいという欲望を持っていることを意味している、という点は別です。これに対して、彼女は最後の力をふりしぼって、自分には男性になりたい欲望などけっしてないと、最後まで反対し続けました。実際おそらく、ファルスを所有したいと欲することと男性になりたいと欲することとは、同じことではありません。分析の理論それ自身が、事態が非常に自然な仕方で解決され得るということを前提としているからです。それに気づかない人がいるでしょうか」（p. 301）</w:t>
       </w:r>
     </w:p>
   </w:footnote>
@@ -1700,7 +1742,10 @@
         <w:t xml:space="preserve"> </w:t>
       </w:r>
       <w:r>
-        <w:t xml:space="preserve">「治療の指導は、分析家のファルスを所有したいという欲望と、それと相関的に分析家の去勢の欲望とが問題である、という解釈に基づいています。事柄をもっと注意してよく見れば、以上のことは、観察のなかで実際にそこに現れていることをまったく表してはおりません」（p. 298）</w:t>
+        <w:t xml:space="preserve">「大文字の〈他者〉の現前と、小文字の他者の現前との区別は、観察例を注意深く読んでいただければ、その進展そのもののなかではっきり分かります。例えば、皆さんは、治療の初めでは彼女は話すことが「できない ne peut pas」のですが、後になると話すことを「望まない ne veut pas」ようになるという、非常に興味深い進展にお気づきになることと思います。なぜなら、被分析者と分析家の関係が打ち立てられるのはパロールの水準においてだからであり、彼女が拒絶するのもその水準においてだからです。彼女が拒絶しているのは、彼女の要求が死の要求でしかあり得な いからだということ、分析家はそのように表現してはいませんが、しかし彼は、そのことにはっきりと気づいています。そのあとで、別のことが起こります。たいへん面白いことですが、分析家は何かが変化して、関係が改善されたという点にはっきりと気がつきます。しかしながら、彼女はやはりしゃべりません。というのもいまや、彼女は話すことを望まないからです。これら二つの違いは、話すことを望まない場合には、大文字の〈他者〉が現前している〔話すことができない場合には、小文字の他者が現前している〕ことがその理由だという点です</w:t>
+      </w:r>
+      <w:r>
+        <w:t xml:space="preserve">」（p. 355）</w:t>
       </w:r>
     </w:p>
   </w:footnote>
@@ -1719,7 +1764,7 @@
         <w:t xml:space="preserve"> </w:t>
       </w:r>
       <w:r>
-        <w:t xml:space="preserve">「一個の〈他者〉、優しい母、主体がかつてかかわった〈他者〉よりももっと優しい一個の〈他者〉〔＝分析家〕が介入して主体に言っていることがあるのですが、これは、著者が別の箇所で用いている言い方に従えば、おおよそ次のようになります。「これは私の身体、これは私の血です。このファルスについては、あなたは男性たる私を信じても構いません。これを飲み込みなさい、私はそれを許します。このファルスは、あなたに力と活力を与えるはずです。それは、強迫症の女性としてのあなたのあらゆる問題を解決するでしょう」。／実際には、結果として強迫のただの一つも消えはしませんし、強迫がただ罪責感なしに受け止められ、経験されるようになったというだけでした。これは、私がいま皆さんに申し上げていることと厳密に合致しています。それはまさに、そうした仕方での介入から当然結果するに違いなかったことです」（p. 356f.）</w:t>
+        <w:t xml:space="preserve">「治療の指導は、分析家のファルスを所有したいという欲望と、それと相関的に分析家の去勢の欲望とが問題である、という解釈に基づいています。事柄をもっと注意してよく見れば、以上のことは、観察のなかで実際にそこに現れていることをまったく表してはおりません」（p. 298）</w:t>
       </w:r>
     </w:p>
   </w:footnote>
@@ -1738,7 +1783,7 @@
         <w:t xml:space="preserve"> </w:t>
       </w:r>
       <w:r>
-        <w:t xml:space="preserve">「［分析の］ほとんど最後の頃になっても、分析自体は続いていたように見えますが、患者はその強迫観念を、もはやそれに不安を感じなくなってはいるものの、すべて持ち続けている、と言われているということがあります。強迫観念は、分析によってすっかり認可され、そうして動かなくなってしまっています」（p. 306）</w:t>
+        <w:t xml:space="preserve">「一個の〔大文字の〕〈他者〉、優しい母、主体がかつてかかわった〈他者〉よりももっと優しい一個の〈他者〉〔＝分析家〕が介入して主体に言っていることがあるのですが、これは、著者が別の箇所で用いている言い方に従えば、おおよそ次のようになります。「これは私の身体、これは私の血です。このファルスについては、あなたは男性たる私を信じても構いません。これを飲み込みなさい、私はそれを許します。このファルスは、あなたに力と活力を与えるはずです。それは、強迫症の女性としてのあなたのあらゆる問題を解決するでしょう」。／実際には、結果として強迫のただの一つも消えはしませんし、強迫がただ罪責感なしに受け止められ、経験されるようになったというだけでした。これは、私がいま皆さんに申し上げていることと厳密に合致しています。それはまさに、そうした仕方での介入から当然結果するに違いなかったことです」（p. 356f.）</w:t>
       </w:r>
     </w:p>
   </w:footnote>
@@ -1757,7 +1802,7 @@
         <w:t xml:space="preserve"> </w:t>
       </w:r>
       <w:r>
-        <w:t xml:space="preserve">「さて、こうした実践は、強迫神経症に固有の治療法において、ファルスの、つまり分析家のファルスの想像的な体内化の幻想を軸と考えることへと導かれます。ある種の損耗の効果と考えられるものによる以外は、逆転がどういうとき、なぜ起こるかについてはよく分かりません。実を言えば、それは少しばかり謎めいています。「徹底操作 working through」、治療のしつこい継続〔insistance〕によって、ある時、ファルス的幻想の体内化が、患者に対して、まったく異なった価値を持つものとして現れる、と言われます。さまざまな幻想のなかでは、危険でいわばはねつけられた対象の体内化であったように見えるものが、突然性質を変えて、受容を生じせしめ、歓迎される対象、力の源泉たる対象になります」（p. 209）</w:t>
+        <w:t xml:space="preserve">「［分析の］ほとんど最後の頃になっても、分析自体は続いていたように見えますが、患者はその強迫観念を、もはやそれに不安を感じなくなってはいるものの、すべて持ち続けている、と言われているということがあります。強迫観念は、分析によってすっかり認可され、そうして動かなくなってしまっています」（p. 306）</w:t>
       </w:r>
     </w:p>
   </w:footnote>
@@ -1776,7 +1821,7 @@
         <w:t xml:space="preserve"> </w:t>
       </w:r>
       <w:r>
-        <w:t xml:space="preserve">「分析家は、患者にとってのファルスの意味を変えました。分析家は、ファルスを患者にとって正当なものとしたのです。このことはおおよそのところ、患者に、自分の強迫観念を愛することを教えるという結果になりました。この治療の総括として我々に与えられるのは、まさしくそれです——つまり、さまざまな強迫観念は衰えなかったが、ただ単に、患者はもうそれらに対して罪責感を持っていない、というわけです。この結果は、ある介入によってもたらされるわけですが、この介入はとりわけ、さまざまな幻想をつらぬく横糸に中心を置いていますし、また、それらを男性との競争関係の幻想として価値づけるということに中心を置いています。この競争関係は、母に対して向けられた何だかよく分からない攻撃性が移し替えられたものと考えられていますが、その攻撃性の根源にはまったく手が 届いておりません。／そしてこうなります。すなわち、分析家の行う、認可を与えるという操作は、さまざまな強迫観念をつらぬく横糸を、根本的な死の要求から切り離してしまうのです。このような操作によって、結局は幻想が認可され、正当化されますが、正当化はひとまとめにして行うほかありませんから、性器的な関係の放棄が、そのものとして成し遂げられます。患者が自分の強迫観念を愛することを学んだそのときから、患者に起こることのうち最大限の意味作用が備給されるのは強迫観念であるという、まさにその限りにおいて、我々は観察の最後に、気持ちを非常に高揚させるような、あらゆる種類の直観が展開されるのを見ることになります」（p. 382）</w:t>
+        <w:t xml:space="preserve">「さて、こうした実践は、強迫神経症に固有の治療法において、ファルスの、つまり分析家のファルスの想像的な体内化の幻想を軸と考えることへと導かれます。ある種の損耗の効果と考えられるものによる以外は、逆転がどういうとき、なぜ起こるかについてはよく分かりません。実を言えば、それは少しばかり謎めいています。「徹底操作 working through」、治療のしつこい継続〔insistance〕によって、ある時、ファルス的幻想の体内化が、患者に対して、まったく異なった価値を持つものとして現れる、と言われます。さまざまな幻想のなかでは、危険でいわばはねつけられた対象の体内化であったように見えるものが、突然性質を変えて、受容を生じせしめ、歓迎される対象、力の源泉たる対象になります」（p. 209）</w:t>
       </w:r>
     </w:p>
   </w:footnote>
@@ -1795,16 +1840,7 @@
         <w:t xml:space="preserve"> </w:t>
       </w:r>
       <w:r>
-        <w:t xml:space="preserve">「この治療は実際、力と善良さの、ある種の陶酔へと達します。これはほとんど躁的な陶酔であり、想像的な同一化によって終結する治療の常態であり、その</w:t>
-      </w:r>
-      <w:r>
-        <w:t xml:space="preserve">しるし</w:t>
-      </w:r>
-      <w:r>
-        <w:t xml:space="preserve">シーニュ</w:t>
-      </w:r>
-      <w:r>
-        <w:t xml:space="preserve">です。これはつまり、治療が行ったのはまさしく、既に強迫のさまざまなメカニズムのなかに見出されていたもの、つまり想像的な水準におけるファルスの吸収または体内化、これは強迫のメカニズムの一つですが、これをその最終的な帰結にまで押し進め、暗示的な同意という道を通して容易にすることにほかならなかった、ということです。防衛のさまざまなメカニズムのなかから選ばれたこの同じ道において、こう言ってよければ、解決が与えられます。そこに、いまや良き母親であるもの、すなわちファルスの吸収を可能にする母親であるものの同意が付け加えられます。／我々は、神経症の解決として、その構成要素の一つにすぎないものが、単に極限まで推し進められただけのもの——要するに、より成功した、他のものから解放された症状——に甘んじなくてはならないのでしょうか。私は、これですっかり満足できるとは思いません」（p. 358）</w:t>
+        <w:t xml:space="preserve">「分析家は、患者にとってのファルスの意味を変えました。分析家は、ファルスを患者にとって正当なものとしたのです。このことはおおよそのところ、患者に、自分の強迫観念を愛することを教えるという結果になりました。この治療の総括として我々に与えられるのは、まさしくそれです——つまり、さまざまな強迫観念は衰えなかったが、ただ単に、患者はもうそれらに対して罪責感を持っていない、というわけです。この結果は、ある介入によってもたらされるわけですが、この介入はとりわけ、さまざまな幻想をつらぬく横糸に中心を置いていますし、また、それらを男性との競争関係の幻想として価値づけるということに中心を置いています。この競争関係は、母に対して向けられた何だかよく分からない攻撃性が移し替えられたものと考えられていますが、その攻撃性の根源にはまったく手が 届いておりません。／そしてこうなります。すなわち、分析家の行う、認可を与えるという操作は、さまざまな強迫観念をつらぬく横糸を、根本的な死の要求から切り離してしまうのです。このような操作によって、結局は幻想が認可され、正当化されますが、正当化はひとまとめにして行うほかありませんから、性器的な関係の放棄が、そのものとして成し遂げられます。患者が自分の強迫観念を愛することを学んだそのときから、患者に起こることのうち最大限の意味作用が備給されるのは強迫観念であるという、まさにその限りにおいて、我々は観察の最後に、気持ちを非常に高揚させるような、あらゆる種類の直観が展開されるのを見ることになります」（p. 382）</w:t>
       </w:r>
     </w:p>
   </w:footnote>
@@ -1823,10 +1859,16 @@
         <w:t xml:space="preserve"> </w:t>
       </w:r>
       <w:r>
-        <w:t xml:space="preserve">「この女性患者は、どうするのでしょうか。観察が、まったく無知のままに語っているところでは——彼女は長男に対して全力で干渉します。彼女はいつも、この息子をひどく恐れていましたが、それは実をいえば、彼はただ一人、今度はあなたの方がただちに分析を受けに行かなければならない、と彼女が言っても、その男性的な反発をうまく鎮めることがついぞできなかった男性であったからです。これは、いったいどういうことでしょうか——それは、状況の解決法であると分析家が信じているファルスを、分析家自身が優しい母の立場をとって患者に与える限り、患者はそれを分析家に返す、ということ以外にはありません。彼女が実際にファルスを持つ唯一の地点において、彼女はそれを彼に返してよこします。これで貸し借りなし、というわけです」（p. 306）</w:t>
-      </w:r>
-      <w:r>
-        <w:t xml:space="preserve">「逆に、既に申し上げたように、女性患者が治療の終わり、分析を中断されたところで、分析家のところに自分の息子をよこしたのにはびっくりさせられます〔訳者注：この経緯は当論文には記されていない〕。この行動は、かなり驚くべきものです。なぜなら我々は、患者がその生涯を通じて、この息子を前にすると聖なる恐怖を覚えてきた、と聞かされていたからです。分析家がそれについて描き出してきた文脈や、さまざまなイメージに従えば、この息子との間にはずっと、ごく控え目に言っても、一つの問題があったということが、はっきりと感じ取られます。／この息子が治療の終わりに分析家に差し出されたということ、これはまさに、やり損なわれたものとは何かをはっきりと示している、アクティング・アウトではないでしょうか——つまりそれは、ファルスが力のアクセサリーとはまったく異なったものとなり、男性と女性の間に起きることがそこで象徴化されるようなシニフィアン的媒介となるこの点においてやり損なわれたものが何かを、はっきり示しているのではないか、ということです。フロイトは、父親に対する女性の関係において、ファルスの象徴的な贈与の欲望と、それに続いてファルスに取って代わる子供との間に等価関係があるのを示しはしなかったでしょうか。これはつまり、子供がここで、治療において加工されたり解明されたりすることのなかった場所、つまり象徴的な場所を占める、ということです。主体はその意に反して何か別のことが実現されるべきであったということを、我にもあらず、何かが分析のなかでやり損なわれたときのアクティング・アウトと同一のはっきりと無意識的な仕方で示しているのです」（p. 357f.）</w:t>
+        <w:t xml:space="preserve">「この治療は実際、力と善良さの、ある種の陶酔へと達します。これはほとんど躁的な陶酔であり、想像的な同一化によって終結する治療の常態であり、その</w:t>
+      </w:r>
+      <w:r>
+        <w:t xml:space="preserve">しるし</w:t>
+      </w:r>
+      <w:r>
+        <w:t xml:space="preserve">シーニュ</w:t>
+      </w:r>
+      <w:r>
+        <w:t xml:space="preserve">です。これはつまり、治療が行ったのはまさしく、既に強迫のさまざまなメカニズムのなかに見出されていたもの、つまり想像的な水準におけるファルスの吸収または体内化、これは強迫のメカニズムの一つですが、これをその最終的な帰結にまで押し進め、暗示的な同意という道を通して容易にすることにほかならなかった、ということです。防衛のさまざまなメカニズムのなかから選ばれたこの同じ道において、こう言ってよければ、解決が与えられます。そこに、いまや良き母親であるもの、すなわちファルスの吸収を可能にする母親であるものの同意が付け加えられます。／我々は、神経症の解決として、その構成要素の一つにすぎないものが、単に極限まで推し進められただけのもの——要するに、より成功した、他のものから解放された症状——に甘んじなくてはならないのでしょうか。私は、これですっかり満足できるとは思いません」（p. 358）</w:t>
       </w:r>
     </w:p>
   </w:footnote>
@@ -1845,6 +1887,28 @@
         <w:t xml:space="preserve"> </w:t>
       </w:r>
       <w:r>
+        <w:t xml:space="preserve">「この女性患者は、どうするのでしょうか。観察が、まったく無知のままに語っているところでは——彼女は長男に対して全力で干渉します。彼女はいつも、この息子をひどく恐れていましたが、それは実をいえば、彼はただ一人、今度はあなたの方がただちに分析を受けに行かなければならない、と彼女が言っても、その男性的な反発をうまく鎮めることがついぞできなかった男性であったからです。これは、いったいどういうことでしょうか——それは、状況の解決法であると分析家が信じているファルスを、分析家自身が優しい母の立場をとって患者に与える限り、患者はそれを分析家に返す、ということ以外にはありません。彼女が実際にファルスを持つ唯一の地点において、彼女はそれを彼に返してよこします。これで貸し借りなし、というわけです」（p. 306）</w:t>
+      </w:r>
+      <w:r>
+        <w:t xml:space="preserve">「逆に、既に申し上げたように、女性患者が治療の終わり、分析を中断されたところで、分析家のところに自分の息子をよこしたのにはびっくりさせられます〔訳者注：この経緯は当論文には記されていない〕。この行動は、かなり驚くべきものです。なぜなら我々は、患者がその生涯を通じて、この息子を前にすると聖なる恐怖を覚えてきた、と聞かされていたからです。分析家がそれについて描き出してきた文脈や、さまざまなイメージに従えば、この息子との間にはずっと、ごく控え目に言っても、一つの問題があったということが、はっきりと感じ取られます。／この息子が治療の終わりに分析家に差し出されたということ、これはまさに、やり損なわれたものとは何かをはっきりと示している、アクティング・アウトではないでしょうか——つまりそれは、ファルスが力のアクセサリーとはまったく異なったものとなり、男性と女性の間に起きることがそこで象徴化されるようなシニフィアン的媒介となるこの点においてやり損なわれたものが何かを、はっきり示しているのではないか、ということです。フロイトは、父親に対する女性の関係において、ファルスの象徴的な贈与の欲望と、それに続いてファルスに取って代わる子供との間に等価関係があるのを示しはしなかったでしょうか。これはつまり、子供がここで、治療において加工されたり解明されたりすることのなかった場所、つまり象徴的な場所を占める、ということです。主体はその意に反して何か別のことが実現されるべきであったということを、我にもあらず、何かが分析のなかでやり損なわれたときのアクティング・アウトと同一のはっきりと無意識的な仕方で示しているのです」（p. 357f.）</w:t>
+      </w:r>
+    </w:p>
+  </w:footnote>
+  <w:footnote w:id="56">
+    <w:p>
+      <w:pPr>
+        <w:pStyle w:val="ac"/>
+      </w:pPr>
+      <w:r>
+        <w:rPr>
+          <w:rStyle w:val="af"/>
+        </w:rPr>
+        <w:footnoteRef/>
+      </w:r>
+      <w:r>
+        <w:t xml:space="preserve"> </w:t>
+      </w:r>
+      <w:r>
         <w:t xml:space="preserve">「他者に対する関係という概念は、</w:t>
       </w:r>
       <w:r>
@@ -1861,26 +1925,7 @@
         <w:t xml:space="preserve">〔…〕これはまさしく、欲望の問題において実際に解決されるべきものとしてある事柄を、みすみす取り逃すということなのです。／要するに、この道徳教化的な観点から我々に提示されている「献身」という言葉は、言葉をゆがめて使うことなしにこう言えると思いますが、一つの強迫的幻想であると思います。</w:t>
       </w:r>
       <w:r>
-        <w:t xml:space="preserve">〔…〕さて、強迫症者の手の届く範囲にある錯覚、幻想とは、要するに、〈他者〉それ自体が彼の欲望に同意している、という幻想です。／このことはそれ自体、極端な困難を含んでいます。というのも、〈他者〉が同意していなくてはならないのだとすれば、それは何らかの満足に対する応答、要求に対する応答とはまったく異なる仕方によってでなければならないからです。しかしすべてを考え合わせると、このことは、問題を巧みに避け、結局は意見が一致しさえすればそれで十分である——生活のなかで幸福を見出すためには、自分自身がその対象であったような欲求不満を、他人たちにぶつけなければそれで十分である——と考えて、短絡的な解決を与えるよりは望ましいことです」（p. 247ff., 強調引用者）</w:t>
-      </w:r>
-    </w:p>
-  </w:footnote>
-  <w:footnote w:id="56">
-    <w:p>
-      <w:pPr>
-        <w:pStyle w:val="ac"/>
-      </w:pPr>
-      <w:r>
-        <w:rPr>
-          <w:rStyle w:val="af"/>
-        </w:rPr>
-        <w:footnoteRef/>
-      </w:r>
-      <w:r>
-        <w:t xml:space="preserve"> </w:t>
-      </w:r>
-      <w:r>
-        <w:t xml:space="preserve">「我々の見方はおそらく、この著者より少し厳しいものとなっています。著者はある女性患者から、数か月の治療のあとで次のような告白を受け取ったので、目標に到達したといって満足しています——「私はすばらしい経験をしました。夫の幸福を喜ぶことができたのです。私は、彼の歓びを見てとても感動しました。彼の喜びが私の喜びになったのです」。／これらの言葉をよく検討してみてください。これらの言葉に価値があるということは確かです。それは、この女性患者の以前の冷感症が取り除かれることをまったく含意しない経験を実によく表現しています。夫の幸福を喜ぶことができるというすばらしい経験はよく観察されることですが、だからといって、患者がどういう仕方にせよオルガスムに達したことを意味するものではありません。患者は、なかば冷感症のままだと言われています。ですから、著者がそのすぐあとで、「これは成人の性器的関係の性格を、もっともよく示しているのではないだろうか」と付け加えているのには、やはり少し驚かされます。／成人の性器的関係という概念は明らかに、こうした見方全体に対して、めくら窓的な構築物というその特徴を与えています。成人の性器的関係、と言われていますが、近づいてよく見ると、これが何を意味するのかはよく分からなくなってしまいます」（p. 210f.）</w:t>
+        <w:t xml:space="preserve">〔…〕さて、強迫症者の手の届く範囲にある錯覚、幻想とは、要するに、〔大文字の〕〈他者〉それ自体が彼の欲望に同意している、という幻想です。／このことはそれ自体、極端な困難を含んでいます。というのも、〈他者〉が同意していなくてはならないのだとすれば、それは何らかの満足に対する応答、要求に対する応答とはまったく異なる仕方によってでなければならないからです。しかしすべてを考え合わせると、このことは、問題を巧みに避け、結局は意見が一致しさえすればそれで十分である——生活のなかで幸福を見出すためには、自分自身がその対象であったような欲求不満を、他人たちにぶつけなければそれで十分である——と考えて、短絡的な解決を与えるよりは望ましいことです」（p. 247ff., 強調引用者）</w:t>
       </w:r>
     </w:p>
   </w:footnote>
@@ -1899,7 +1944,7 @@
         <w:t xml:space="preserve"> </w:t>
       </w:r>
       <w:r>
-        <w:t xml:space="preserve">「分析家は、患者にとってのファルスの意味を変えました。分析家は、ファルスを患者にとって正当なものとしたのです。このことはおおよそのところ、患者に、自分の強迫観念を愛することを教えるという結果になりました。この治療の総括として我々に与えられるのは、まさしくそれです——つまり、さまざまな強迫観念は衰えなかったが、ただ単に、患者はもうそれらに対して罪責感を持っていない、というわけです。この結果は、ある介入によってもたらされるわけですが、この介入はとりわけ、さまざまな幻想をつらぬく横糸に中心を置いていますし、また、それらを男性との競争関係の幻想として価値づけるということに中心を置いています。この競争関係は、母に対して向けられた何だかよく分からない攻撃性が移し替えられたものと考えられていますが、その攻撃性の根源にはまったく手が 届いておりません。／そしてこうなります。すなわち、分析家の行う、認可を与えるという操作は、さまざまな強迫観念をつらぬく横糸を、根本的な死の要求から切り離してしまうのです。このような操作によって、結局は幻想が認可され、正当化されますが、正当化はひとまとめにして行うほかありませんから、性器的な関係の放棄が、そのものとして成し遂げられます。患者が自分の強迫観念を愛することを学んだそのときから、患者に起こることのうち最大限の意味作用が備給されるのは強迫観念であるという、まさにその限りにおいて、我々は観察の最後に、気持ちを非常に高揚させるような、あらゆる種類の直観が展開されるのを見ることになります」（p. 382）</w:t>
+        <w:t xml:space="preserve">「我々の見方はおそらく、この著者より少し厳しいものとなっています。著者はある女性患者から、数か月の治療のあとで次のような告白を受け取ったので、目標に到達したといって満足しています——「私はすばらしい経験をしました。夫の幸福を喜ぶことができたのです。私は、彼の歓びを見てとても感動しました。彼の喜びが私の喜びになったのです」。／これらの言葉をよく検討してみてください。これらの言葉に価値があるということは確かです。それは、この女性患者の以前の冷感症が取り除かれることをまったく含意しない経験を実によく表現しています。夫の幸福を喜ぶことができるというすばらしい経験はよく観察されることですが、だからといって、患者がどういう仕方にせよオルガスムに達したことを意味するものではありません。患者は、なかば冷感症のままだと言われています。ですから、著者がそのすぐあとで、「これは成人の性器的関係の性格を、もっともよく示しているのではないだろうか」と付け加えているのには、やはり少し驚かされます。／成人の性器的関係という概念は明らかに、こうした見方全体に対して、めくら窓的な構築物というその特徴を与えています。成人の性器的関係、と言われていますが、近づいてよく見ると、これが何を意味するのかはよく分からなくなってしまいます」（p. 210f.）</w:t>
       </w:r>
     </w:p>
   </w:footnote>
@@ -1918,7 +1963,7 @@
         <w:t xml:space="preserve"> </w:t>
       </w:r>
       <w:r>
-        <w:t xml:space="preserve">「我々は観察の最後に、気持ちを非常に高揚させるよう な、あらゆる種類の直観が展開されるのを見ることになります。／〔…〕きっとそこに、ある人たちが分析の終わりの現象として強調したことのある、自己愛的な感情の吐露の様式が見出されるでしょう。とはいえ、著者はこの点にはあまり幻想を抱いていません。著者はこう書いています。「陽性転移は、非常に強く前性器期化されたエディプスのさまざまな特徴によって明確になった」。そして、よく用いられる言い方で言えば、真に性器的な解決の可能性に関する幻想をほとんど持たず、きわめて未完成な一片の覚え書きで話を終えています。／この結果と、解釈の様態そのもの、つまり解釈が要求の解明を目指すというより、むしろここではその縮減を目指しているということ、これらの間の緊密な相関関係が見て取られているようには、まったく思われません。このことは、現在ではふつう、攻撃性の解釈の重要性が強調されているだけに、いっそうパラドクスをはらんでいます」（p. 383f.）</w:t>
+        <w:t xml:space="preserve">「分析家は、患者にとってのファルスの意味を変えました。分析家は、ファルスを患者にとって正当なものとしたのです。このことはおおよそのところ、患者に、自分の強迫観念を愛することを教えるという結果になりました。この治療の総括として我々に与えられるのは、まさしくそれです——つまり、さまざまな強迫観念は衰えなかったが、ただ単に、患者はもうそれらに対して罪責感を持っていない、というわけです。この結果は、ある介入によってもたらされるわけですが、この介入はとりわけ、さまざまな幻想をつらぬく横糸に中心を置いていますし、また、それらを男性との競争関係の幻想として価値づけるということに中心を置いています。この競争関係は、母に対して向けられた何だかよく分からない攻撃性が移し替えられたものと考えられていますが、その攻撃性の根源にはまったく手が 届いておりません。／そしてこうなります。すなわち、分析家の行う、認可を与えるという操作は、さまざまな強迫観念をつらぬく横糸を、根本的な死の要求から切り離してしまうのです。このような操作によって、結局は幻想が認可され、正当化されますが、正当化はひとまとめにして行うほかありませんから、性器的な関係の放棄が、そのものとして成し遂げられます。患者が自分の強迫観念を愛することを学んだそのときから、患者に起こることのうち最大限の意味作用が備給されるのは強迫観念であるという、まさにその限りにおいて、我々は観察の最後に、気持ちを非常に高揚させるような、あらゆる種類の直観が展開されるのを見ることになります」（p. 382）</w:t>
       </w:r>
     </w:p>
   </w:footnote>
@@ -1937,7 +1982,45 @@
         <w:t xml:space="preserve"> </w:t>
       </w:r>
       <w:r>
-        <w:t xml:space="preserve">「他者をいたわるということ、これこそが、一連の儀式ばったもの、用心、迂回、要するに強迫症者のあらゆる術策の根本にあります。もし、それが彼のさまざまな症状において現れていたものをなんとか一般化し〔…〕、そして、それを道徳教化的に拡大解釈して、献身的な出口と呼ばれているもの、つまり〈他者〉のさまざまな要求に対する従属を、彼のさまざまな問題の結末及び出口として彼に提示するためということならば、こうした迂回につきあうには及びません。経験が示しているように、それは実際には、ある症状を別の症状、非常に深刻な症状に置き換えることでしかありません。というのも、それは、欲望の問題の再出現を——それとは別の、多かれ少なかれ問題をはらんだ形で——必ずや引き起こすことになるわけですが、この欲望の問題は、これらの道によっては、けっして解決されたことがなかったし、また解決されることができないであろうからです。／こうした見方からいえば、強迫症者が自分自身で見出す道、彼が自分の欲望の問題の解決を探し求める道〔たとえば「壮挙 exploit」〕は、〔献身に比べれば〕はるかに適切なもの——ぴったりしたものではないにせよ——であると言うことができます。なぜなら、そこでは少なくとも、この問題がはっきりした仕方で読み取られるからです」（p. 249f.）</w:t>
+        <w:t xml:space="preserve">「我々は観察の最後に、気持ちを非常に高揚させるよう な、あらゆる種類の直観が展開されるのを見ることになります。／〔…〕きっとそこに、ある人たちが分析の終わりの現象として強調したことのある、自己愛的な感情の吐露の様式が見出されるでしょう。とはいえ、著者はこの点にはあまり幻想を抱いていません。著者はこう書いています。「陽性転移は、非常に強く前性器期化されたエディプスのさまざまな特徴によって明確になった」。そして、よく用いられる言い方で言えば、真に性器的な解決の可能性に関する幻想をほとんど持たず、きわめて未完成な一片の覚え書きで話を終えています。／この結果と、解釈の様態そのもの、つまり解釈が要求の解明を目指すというより、むしろここではその縮減を目指しているということ、これらの間の緊密な相関関係が見て取られているようには、まったく思われません。このことは、現在ではふつう、攻撃性の解釈の重要性が強調されているだけに、いっそうパラドクスをはらんでいます」（p. 383f.）</w:t>
+      </w:r>
+    </w:p>
+  </w:footnote>
+  <w:footnote w:id="60">
+    <w:p>
+      <w:pPr>
+        <w:pStyle w:val="ac"/>
+      </w:pPr>
+      <w:r>
+        <w:rPr>
+          <w:rStyle w:val="af"/>
+        </w:rPr>
+        <w:footnoteRef/>
+      </w:r>
+      <w:r>
+        <w:t xml:space="preserve"> </w:t>
+      </w:r>
+      <w:r>
+        <w:t xml:space="preserve">「相手の身になることからなっている、〈他者〉に対する関係の秩序とは、一つの魅力的な</w:t>
+      </w:r>
+      <w:r>
+        <w:t xml:space="preserve">横滑り</w:t>
+      </w:r>
+      <w:r>
+        <w:t xml:space="preserve">グリスマン</w:t>
+      </w:r>
+      <w:r>
+        <w:t xml:space="preserve">であり、これは分析家が、攻撃的な関係のなかで</w:t>
+      </w:r>
+      <w:r>
+        <w:rPr>
+          <w:bCs/>
+          <w:b/>
+        </w:rPr>
+        <w:t xml:space="preserve">小文字の他者、自分の同類</w:t>
+      </w:r>
+      <w:r>
+        <w:t xml:space="preserve">にまさに向き合うとき、まったく自然に、こう言ってよければ彼をいたわる立場へと移行しようという気になる場合には、いっそう魅力的な横滑りだということになります。他者をいたわるということ、これこそが、一連の儀式ばったもの、用心、迂回、要するに強迫症者のあらゆる術策の根本にあります。もし、それが彼のさまざまな症状において現れていたものをなんとか一般化し〔…〕、そして、それを道徳教化的に拡大解釈して、献身的な出口と呼ばれているもの、つまり〔大文字の〕〈他者〉のさまざまな要求に対する従属を、彼のさまざまな問題の結末及び出口として彼に提示するためということならば、こうした迂回につきあうには及びません。経験が示しているように、それは実際には、ある症状を別の症状、非常に深刻な症状に置き換えることでしかありません。というのも、それは、欲望の問題の再出現を——それとは別の、多かれ少なかれ問題をはらんだ形で——必ずや引き起こすことになるわけですが、この欲望の問題は、これらの道によっては、けっして解決されたことがなかったし、また解決されることができないであろうからです。／こうした見方からいえば、強迫症者が自分自身で見出す道、彼が自分の欲望の問題の解決を探し求める道〔たとえば「壮挙 exploit」〕は、〔献身に比べれば〕はるかに適切なもの——ぴったりしたものではないにせよ——であると言うことができます。なぜなら、そこでは少なくとも、この問題がはっきりした仕方で読み取られるからです」（p. 249f.）</w:t>
       </w:r>
     </w:p>
   </w:footnote>

</xml_diff>

<commit_message>
Update main_pandoc to output generated at 66abe37
</commit_message>
<xml_diff>
--- a/nevrose-obsessionnelle-feminine.docx
+++ b/nevrose-obsessionnelle-feminine.docx
@@ -1495,7 +1495,7 @@
         <w:t xml:space="preserve"> </w:t>
       </w:r>
       <w:r>
-        <w:t xml:space="preserve">「あなたは私が持っている分析家のファルスを破壊したいのだ。それでは、私はあなたにそれを与えよう」とこの分析家は言います。別の言い方をすれば、治療は、分析家が幻想的にファルスを与え、ファルス所有の欲望に同意することとして理解されてしまっています。しかし、問題なのはそういうことではありません。この点について与え得る証拠の一つとして、［分析の］ほとんど最後の頃になっても、分析自体は続いていたように見えますが、患者はその強迫観念を、もはやそれに不安を感じなくなってはい るものの、すべて持ち続けている、と言われているということがあります。強迫観念は、分析によってすっかり認可され、そうして動かなくなってしまっています」（p. 306）</w:t>
+        <w:t xml:space="preserve">「あなたは私が持っている分析家のファルスを破壊したいのだ。それでは、私はあなたにそれを与えよう」とこの分析家は言います。別の言い方をすれば、治療は、分析家が幻想的にファルスを与え、ファルス所有の欲望に同意することとして理解されてしまっています。しかし、問題なのはそういうことではありません。この点について与え得る証拠の一つとして、［分析の］ほとんど最後の頃になっても、分析自体は続いていたように見えますが、患者はその強迫観念を、もはやそれに不安を感じなくなってはいるものの、すべて持ち続けている、と言われているということがあります。強迫観念は、分析によってすっかり認可され、そうして動かなくなってしまっています」（p. 306）</w:t>
       </w:r>
     </w:p>
   </w:footnote>
@@ -1545,7 +1545,7 @@
         <w:t xml:space="preserve">「我々はここで、「ペニス羨望 Penisneid」を云々するだけで満足することができるでしょうか。ファルスとの関係が、ここでは別の次元に属しているのは明らかではないでしょうか。ファルスがある露出的な関係に関連しているのを、夢それ自体が示していますが、この露出的な関係は、ファルスを持っている者たち、彼女とともに舞台の上にいる他の男たちを前にして展開されるのではなく——舞台の上の青、白、赤の紙ちょうちんは、言うも愚かなことですが、あらゆる種類のさまざまにみだらな背景のことを思い起こさせます——母の前で展開されているのです」（p. 382）</w:t>
       </w:r>
       <w:r>
-        <w:t xml:space="preserve">「そこで、我々はこのような定式を手に入れます——そもそもの欲望とは、「私は、彼女すなわち母が欲望するものでありたい」ということである。私がそれであるためには、私はさしあたり彼女の欲望の対象であるものを、破壊しなければなりません。／患者は、母の欲望であるところのものでありたいのです。治療においてこの患者が理解するように仕向けなければならないのは、男性はそれ自身においてこの欲望の対象であるわけではないこと、男性は、女性以上にファルスであるるわけではないことです。その一方で、男性としての夫に対する攻撃性を作り上げているのは——このことは、次 回にもっとよくお話しするつもりですが——彼女は夫がファルスである、夫がファルスを持っているのではなく、ファルスであると考えているということです。まさにこの資格において、夫は彼女の競争相手となり、彼女が夫との間に取り結ぶ関係は、強迫的な破壊によって</w:t>
+        <w:t xml:space="preserve">「そこで、我々はこのような定式を手に入れます——そもそもの欲望とは、「私は、彼女すなわち母が欲望するものでありたい」ということである。私がそれであるためには、私はさしあたり彼女の欲望の対象であるものを、破壊しなければなりません。／患者は、母の欲望であるところのものでありたいのです。治療においてこの患者が理解するように仕向けなければならないのは、男性はそれ自身においてこの欲望の対象であるわけではないこと、男性は、女性以上にファルスであるるわけではないことです。その一方で、男性としての夫に対する攻撃性を作り上げているのは〔…〕彼女は夫がファルスである、夫がファルスを持っているのではなく、ファルスであると考えているということです。まさにこの資格において、夫は彼女の競争相手となり、彼女が夫との間に取り結ぶ関係は、強迫的な破壊によって</w:t>
       </w:r>
       <w:r>
         <w:t xml:space="preserve">徴</w:t>
@@ -1573,46 +1573,63 @@
         <w:t xml:space="preserve"> </w:t>
       </w:r>
       <w:r>
-        <w:t xml:space="preserve">「例えば、強迫症者のさまざまな壮挙〔exploits, 快挙・大手柄〕についてお話ししたことがありましたね。この壮挙とは何のことでしようか。壮挙が存在するためには、少なくとも三人がいなければなりません。というのも、ひとはたった一人で壮挙を行うことはないからです。壮挙に類似した何かが存在するためには、つまり勝ち取られた成果が、「大活躍 sprint」が存在するためには、少なくとも二人がいなくてはなりません。それから、記録し、証人となる誰かが存在することも必要です。壮挙のなかで強迫症者が獲得しようとしているのは、まさしく、我々が先ほど</w:t>
-      </w:r>
-      <w:r>
-        <w:t xml:space="preserve"> </w:t>
+        <w:t xml:space="preserve">「壮挙は一つの力の行使</w:t>
+      </w:r>
+      <w:r>
+        <w:t xml:space="preserve">、力技〔tour de force〕であり、〔大文字の〕〈他者〉を喜ばせるための手品である」（p. 255）</w:t>
+      </w:r>
+      <w:r>
+        <w:t xml:space="preserve">「例えば、強迫症者のさまざまな壮挙〔exploits, 快挙・大手柄〕についてお話ししたことがありましたね。この壮挙とは何のことでしようか。壮挙が存在するためには、少なくとも三人がいなければなりません。というのも、ひとはたった一人で壮挙を行うことはないからです。壮挙に類似した何かが存在するためには、つまり勝ち取られた成果が、「大活躍 sprint」が存在するためには、少なくとも二人がいなくてはなりません。それから、</w:t>
       </w:r>
       <w:r>
         <w:rPr>
           <w:bCs/>
           <w:b/>
         </w:rPr>
-        <w:t xml:space="preserve">〔大文字の〕〈他者〉の許可</w:t>
-      </w:r>
-      <w:r>
-        <w:t xml:space="preserve">と呼んでいたものであり、彼はそれを、何か非常に多価的なものの名において獲得します——つまり、彼が許可に値するということ、そのことの名において獲得するのです。しかし、彼が獲得しようとしている満足は、彼がその許可に値している領域上に分類されることはまったくありません。（p. 250, 強調引用者）</w:t>
-      </w:r>
-      <w:r>
-        <w:t xml:space="preserve">「〔…〕本当の危険が存在するところという意味での死は、</w:t>
+        <w:t xml:space="preserve">記録し、証人となる誰か</w:t>
+      </w:r>
+      <w:r>
+        <w:t xml:space="preserve">が存在することも必要です。壮挙のなかで強迫症者が獲得しようとしているのは、まさしく、我々が先ほど</w:t>
       </w:r>
       <w:r>
         <w:rPr>
           <w:bCs/>
           <w:b/>
         </w:rPr>
-        <w:t xml:space="preserve">彼が挑んでいるように見える敵対者のなかにではなく</w:t>
-      </w:r>
-      <w:r>
-        <w:t xml:space="preserve">、まったく別のところにあります。それはまさしく、見えない証人の側、観客として存在する〔大文字の〕〈他者〉の側にあります。この観客は、中立の立場をとって、シュレーバーの妄想のなかのどこかにある表現を用いるならば、「まったく手ごわいウサギだ！」と主体に言うような観客なのです。この叫び、</w:t>
+        <w:t xml:space="preserve">大文字の〈他者〉の許可</w:t>
+      </w:r>
+      <w:r>
+        <w:t xml:space="preserve">と呼んでいたものです〔…〕。しかし、彼が獲得しようとしている満足は、彼がその許可に値している領域上に分類されることはまったくありません。／〔…〕／〔…〕その理由は、本当の危険が存在するところという意味での死が、</w:t>
       </w:r>
       <w:r>
         <w:rPr>
           <w:bCs/>
           <w:b/>
         </w:rPr>
+        <w:t xml:space="preserve">彼が挑んでいるように見える敵対者のなかにではなく</w:t>
+      </w:r>
+      <w:r>
+        <w:t xml:space="preserve">、まったく別のところにあるからです。それはまさしく、</w:t>
+      </w:r>
+      <w:r>
+        <w:rPr>
+          <w:bCs/>
+          <w:b/>
+        </w:rPr>
+        <w:t xml:space="preserve">見えない証人の側、観客として存在する大文字の〈他者〉の側にあります</w:t>
+      </w:r>
+      <w:r>
+        <w:t xml:space="preserve">。この観客は、中立の立場をとって、シュレーバーの妄想のなかのどこかにある表現を用いるならば、「まったく手ごわいウサギだ！」と主体に言うような観客なのです。この叫び、</w:t>
+      </w:r>
+      <w:r>
+        <w:rPr>
+          <w:bCs/>
+          <w:b/>
+        </w:rPr>
         <w:t xml:space="preserve">やられたということを示す</w:t>
       </w:r>
       <w:r>
-        <w:t xml:space="preserve">こうしたやり方は、暗黙の、潜在的な、願望されたものとして、壮挙のあらゆる弁証法のなかにも見出されます」（p. 251, 強調引用者）</w:t>
-      </w:r>
-      <w:r>
-        <w:t xml:space="preserve">「壮挙は一つの練習、離れ業、〔大文字の〕〈他者〉を喜ばせるための手品である」（p. 255）</w:t>
+        <w:t xml:space="preserve">こうしたやり方は、暗黙の、潜在的な、願望されたものとして、壮挙のあらゆる弁証法のなかにも見出されます。彼がはっきり見せている様子、貫禄、スポーツ、多かれ少なかれ冒された危険のさまざまな効果のなかに、実際にはいかなる種類の本質的な危険も存在しないのは、まさしく、彼がその人物の身になってみることができるからです。彼が自分の相手にしている他者とは、結局のところ、彼自身であるところの一人の他者にすぎません。そしてまた、この他者はつねに既に、彼がどのような側から物事を見ているのであれ、いずれにしても彼に棕櫚の葉［勝利の栄冠］を残しておいてくれます。／しかし、重要な人物とは、その前でこうしたことのすべてが生じるような〈他者〉です。どうしても守らなければならないのはこの〈他者〉であり、壮挙が記録され、その歴史が記入される場なのです。この地点は、どうしても保持されなければなりません」（p. 250ff., 強調引用者）</w:t>
       </w:r>
     </w:p>
   </w:footnote>

</xml_diff>

<commit_message>
Update main_pandoc to output generated at cb7f41c
</commit_message>
<xml_diff>
--- a/nevrose-obsessionnelle-feminine.docx
+++ b/nevrose-obsessionnelle-feminine.docx
@@ -1592,11 +1592,14 @@
         <w:t xml:space="preserve">が存在することも必要です。壮挙のなかで強迫症者が獲得しようとしているのは、まさしく、我々が先ほど</w:t>
       </w:r>
       <w:r>
+        <w:t xml:space="preserve"> </w:t>
+      </w:r>
+      <w:r>
         <w:rPr>
           <w:bCs/>
           <w:b/>
         </w:rPr>
-        <w:t xml:space="preserve">大文字の〈他者〉の許可</w:t>
+        <w:t xml:space="preserve">〔大文字の〕〈他者〉の許可</w:t>
       </w:r>
       <w:r>
         <w:t xml:space="preserve">と呼んでいたものです〔…〕。しかし、彼が獲得しようとしている満足は、彼がその許可に値している領域上に分類されることはまったくありません。／〔…〕／〔…〕その理由は、本当の危険が存在するところという意味での死が、</w:t>
@@ -1629,7 +1632,7 @@
         <w:t xml:space="preserve">やられたということを示す</w:t>
       </w:r>
       <w:r>
-        <w:t xml:space="preserve">こうしたやり方は、暗黙の、潜在的な、願望されたものとして、壮挙のあらゆる弁証法のなかにも見出されます。彼がはっきり見せている様子、貫禄、スポーツ、多かれ少なかれ冒された危険のさまざまな効果のなかに、実際にはいかなる種類の本質的な危険も存在しないのは、まさしく、彼がその人物の身になってみることができるからです。彼が自分の相手にしている他者とは、結局のところ、彼自身であるところの一人の他者にすぎません。そしてまた、この他者はつねに既に、彼がどのような側から物事を見ているのであれ、いずれにしても彼に棕櫚の葉［勝利の栄冠］を残しておいてくれます。／しかし、重要な人物とは、その前でこうしたことのすべてが生じるような〈他者〉です。どうしても守らなければならないのはこの〈他者〉であり、壮挙が記録され、その歴史が記入される場なのです。この地点は、どうしても保持されなければなりません」（p. 250ff., 強調引用者）</w:t>
+        <w:t xml:space="preserve">こうしたやり方は、暗黙の、潜在的な、願望されたものとして、壮挙のあらゆる弁証法のなかにも見出されます。彼がはっきり見せている様子、貫禄、スポーツ、多かれ少なかれ冒された危険のさまざまな効果のなかに、実際にはいかなる種類の本質的な危険も存在しないのは、まさしく、彼がその人物の身になってみることができるからです。彼が自分の相手にしている他者とは、結局のところ、彼自身であるところの一人の他者にすぎません。そしてまた、この他者はつねに既に、彼がどのような側から物事を見ているのであれ、いずれにしても彼に棕櫚の葉［勝利の栄冠］を残しておいてくれます。／しかし、重要な人物とは、その前でこうしたことのすべてが生じるような〔大文字の〕〈他者〉です。どうしても守らなければならないのはこの〈他者〉であり、壮挙が記録され、その歴史が記入される場なのです。この地点は、どうしても保持されなければなりません」（p. 250ff., 強調引用者）</w:t>
       </w:r>
     </w:p>
   </w:footnote>

</xml_diff>

<commit_message>
Update main_pandoc to output generated at 6da12ad
</commit_message>
<xml_diff>
--- a/nevrose-obsessionnelle-feminine.docx
+++ b/nevrose-obsessionnelle-feminine.docx
@@ -356,7 +356,13 @@
         <w:t xml:space="preserve">神経症</w:t>
       </w:r>
       <w:r>
+        <w:t xml:space="preserve">［</w:t>
+      </w:r>
+      <w:r>
         <w:t xml:space="preserve">ノイローゼ</w:t>
+      </w:r>
+      <w:r>
+        <w:t xml:space="preserve">］</w:t>
       </w:r>
       <w:r>
         <w:t xml:space="preserve">的な振る舞いをしていた。</w:t>
@@ -781,7 +787,13 @@
         <w:t xml:space="preserve">神経症</w:t>
       </w:r>
       <w:r>
+        <w:t xml:space="preserve">［</w:t>
+      </w:r>
+      <w:r>
         <w:t xml:space="preserve">ノイローゼ</w:t>
+      </w:r>
+      <w:r>
+        <w:t xml:space="preserve">］</w:t>
       </w:r>
       <w:r>
         <w:t xml:space="preserve">のせいだと思いました。私はその奥さんに、私があなたの治療を受けており、それが効果を上げていることを告白しました</w:t>
@@ -1091,7 +1103,13 @@
         <w:t xml:space="preserve">幻想</w:t>
       </w:r>
       <w:r>
+        <w:t xml:space="preserve">［</w:t>
+      </w:r>
+      <w:r>
         <w:t xml:space="preserve">ファンタスム</w:t>
+      </w:r>
+      <w:r>
+        <w:t xml:space="preserve">］</w:t>
       </w:r>
       <w:r>
         <w:t xml:space="preserve">として存在する場所を示唆しているわけですが、聖体のパンのイメージのさらに先のところでそれが投射されるときには話は別です。／〔…〕確かに、宗教生活は強迫症者において、症状の染み込んだ、深く手を加えられた形で現れてきますが、この宗教生活、特に儀式的な生活は、ある種の奇妙な符合によって、強迫症者の症状に、それがたやすく流れ込むような畝溝や鋳型を与えるのにぴったりのものとなっているのが分かります。とりわけキリスト教においてはそうです。〔…〕フロイトは、鼠男であれ狼男であれ、キリスト教のもとで育った強迫症者と出会うたびに、彼らのたどる変遷及び彼らが持っている精神構造の両面において、キリスト教が持つ重要性を十分に明らかにしてきました。キリスト教が、その信仰箇条によって、驚くべき、大胆な——これは、控え目に言えばということです——厚かましい解決を我々にもたらしたのを見ないわけにはいきません。その解決とは、ある一人の受肉した人間、人神に、生それ自体の上にその作用が徴しづけられているようシニフィアンの機能を 引き受けさせる、というものでした。受肉した「言葉」としてのキリスト教の「ロゴス」は、人間とパロールのさまざまな関係の体系に明確な解決を与えていますし、受肉した神が御言葉と呼ばれるのには、それなりの訳があるわけです」（p. 379f.）</w:t>
@@ -1141,9 +1159,15 @@
         <w:t xml:space="preserve">意味作用</w:t>
       </w:r>
       <w:r>
+        <w:t xml:space="preserve">［</w:t>
+      </w:r>
+      <w:r>
         <w:t xml:space="preserve">シニフィカシオン</w:t>
       </w:r>
       <w:r>
+        <w:t xml:space="preserve">］</w:t>
+      </w:r>
+      <w:r>
         <w:t xml:space="preserve">の故に、皆さんの前で大いに引き合いに出しました。／〔…〕男性の強迫症患者に見られるのは何でしょうか。それは、病気を感染させられたり、させたりする恐れですが、これについては、我々の普段の経験が、それが彼にとってどういう点において重要なのかを教えてくれます。男性の強迫症者は、一般に、いわゆる性病の危険について非常に早くから教えられていて、多くの例では、その事実が自分の心理のなかでいかなる場所を占め得るか、皆が知っています。いつでもそうだとは申しませんが、そうした恐れはしばしば、合理的な範囲を越えていると解釈されます。</w:t>
       </w:r>
       <w:r>
@@ -1153,7 +1177,13 @@
         <w:t xml:space="preserve">自己愛的</w:t>
       </w:r>
       <w:r>
+        <w:t xml:space="preserve">［</w:t>
+      </w:r>
+      <w:r>
         <w:t xml:space="preserve">ナルシシック</w:t>
+      </w:r>
+      <w:r>
+        <w:t xml:space="preserve">］</w:t>
       </w:r>
       <w:r>
         <w:t xml:space="preserve">な要請の関係にある、我々がこういう考えだけで満足していますと、この最初の〔梅毒の〕強迫観念の理由を説明するのが、たいへん難しいことのように見えます。なぜでしょうか。それはまさに、この水準では、この女性はファルスを、男性のファルスと厳密に等価な仕方で利用しているからです。つまり、彼女は息子を媒介として、自分を危険なものと見なしているのです。彼女はその際、ファルスを自分の延長部分として与えるわけですが、これはつまり、どんな「ペニス羨望 Penisneid」も彼女を引きとめることはない、ということです。</w:t>
@@ -1376,7 +1406,13 @@
         <w:t xml:space="preserve">態勢</w:t>
       </w:r>
       <w:r>
+        <w:t xml:space="preserve">［</w:t>
+      </w:r>
+      <w:r>
         <w:t xml:space="preserve">ポジション</w:t>
+      </w:r>
+      <w:r>
+        <w:t xml:space="preserve">］</w:t>
       </w:r>
       <w:r>
         <w:t xml:space="preserve">をはっきり示すことの難しさの根底をなしているのです。／この欲望は、それ自身では</w:t>
@@ -1424,7 +1460,13 @@
         <w:t xml:space="preserve">経済的</w:t>
       </w:r>
       <w:r>
+        <w:t xml:space="preserve">［</w:t>
+      </w:r>
+      <w:r>
         <w:t xml:space="preserve">エコノミック</w:t>
+      </w:r>
+      <w:r>
+        <w:t xml:space="preserve">］</w:t>
       </w:r>
       <w:r>
         <w:t xml:space="preserve">な場所へと連れ戻すのです。つまり、彼女の、男性に対する関係のなかにファルスに対する関係があるとすれば、それはどんな関係だろう、ということです」（p. 301）</w:t>
@@ -1455,25 +1497,43 @@
         <w:t xml:space="preserve">仮装</w:t>
       </w:r>
       <w:r>
+        <w:t xml:space="preserve">［</w:t>
+      </w:r>
+      <w:r>
         <w:t xml:space="preserve">マスカラード</w:t>
       </w:r>
       <w:r>
+        <w:t xml:space="preserve">］</w:t>
+      </w:r>
+      <w:r>
         <w:t xml:space="preserve">の価値と呼びました。彼女はまさしく、自分の女性性を一つの</w:t>
       </w:r>
       <w:r>
         <w:t xml:space="preserve">仮面</w:t>
       </w:r>
       <w:r>
+        <w:t xml:space="preserve">［</w:t>
+      </w:r>
+      <w:r>
         <w:t xml:space="preserve">マスク</w:t>
       </w:r>
       <w:r>
+        <w:t xml:space="preserve">］</w:t>
+      </w:r>
+      <w:r>
         <w:t xml:space="preserve">にしています／ファルスが彼女にとって欲望のシニフィアンであるということから、問題なのは、彼女がその外見を呈しているということ、彼女がそれであるように見えるということです。問題なのは、彼女が一つの欲望の対象であるということであり、彼女が自分でも、失望させることしかできないということがよく分かっているような、欲望の対象であるということです。彼女は、分析家が彼女に、問題になっているものをファルスの所有の欲望として解釈してみせたときに、これをはっきりと述べていますが、このことは、我々にいま一度、〔大文字の〕〈他者〉の欲望の対象である〔être〕ことと、その</w:t>
       </w:r>
       <w:r>
         <w:t xml:space="preserve">徴し</w:t>
       </w:r>
       <w:r>
+        <w:t xml:space="preserve">［</w:t>
+      </w:r>
+      <w:r>
         <w:t xml:space="preserve">マーク</w:t>
+      </w:r>
+      <w:r>
+        <w:t xml:space="preserve">］</w:t>
       </w:r>
       <w:r>
         <w:t xml:space="preserve">を帯びている器官を持つ〔avoir〕か持たないかということの間に存する相違を示すものとなっています」（p. 304f.）</w:t>
@@ -1520,7 +1580,13 @@
         <w:t xml:space="preserve">幻想</w:t>
       </w:r>
       <w:r>
+        <w:t xml:space="preserve">［</w:t>
+      </w:r>
+      <w:r>
         <w:t xml:space="preserve">ファンタスム</w:t>
+      </w:r>
+      <w:r>
+        <w:t xml:space="preserve">］</w:t>
       </w:r>
       <w:r>
         <w:t xml:space="preserve">の一つです」（p. 381）</w:t>
@@ -1551,7 +1617,13 @@
         <w:t xml:space="preserve">徴</w:t>
       </w:r>
       <w:r>
+        <w:t xml:space="preserve">［</w:t>
+      </w:r>
+      <w:r>
         <w:t xml:space="preserve">しる</w:t>
+      </w:r>
+      <w:r>
+        <w:t xml:space="preserve">］</w:t>
       </w:r>
       <w:r>
         <w:t xml:space="preserve">しづけられているのです。／強迫症の構造の本質的な形態に従えば、この破壊の欲望は、彼女にはね返ってきます。治療の目標点は、彼女に、「あなたもまたファルスでありたいと望んでいる限り、あなた自身、あなたが破壊したいと望んでいるものになっているのです」ということに気づいてもらうことです」（p. 305）</w:t>
@@ -1677,7 +1749,13 @@
         <w:t xml:space="preserve">競争</w:t>
       </w:r>
       <w:r>
+        <w:t xml:space="preserve">［</w:t>
+      </w:r>
+      <w:r>
         <w:t xml:space="preserve">ライバル</w:t>
+      </w:r>
+      <w:r>
+        <w:t xml:space="preserve">］</w:t>
       </w:r>
       <w:r>
         <w:t xml:space="preserve">関係について持ち得たごく初期の考え方の全体、この二つを、患者がずっと昔に結び合わせて成立させた関係です</w:t>
@@ -1885,7 +1963,13 @@
         <w:t xml:space="preserve">しるし</w:t>
       </w:r>
       <w:r>
+        <w:t xml:space="preserve">［</w:t>
+      </w:r>
+      <w:r>
         <w:t xml:space="preserve">シーニュ</w:t>
+      </w:r>
+      <w:r>
+        <w:t xml:space="preserve">］</w:t>
       </w:r>
       <w:r>
         <w:t xml:space="preserve">です。これはつまり、治療が行ったのはまさしく、既に強迫のさまざまなメカニズムのなかに見出されていたもの、つまり想像的な水準におけるファルスの吸収または体内化、これは強迫のメカニズムの一つですが、これをその最終的な帰結にまで押し進め、暗示的な同意という道を通して容易にすることにほかならなかった、ということです。防衛のさまざまなメカニズムのなかから選ばれたこの同じ道において、こう言ってよければ、解決が与えられます。そこに、いまや良き母親であるもの、すなわちファルスの吸収を可能にする母親であるものの同意が付け加えられます。／我々は、神経症の解決として、その構成要素の一つにすぎないものが、単に極限まで推し進められただけのもの——要するに、より成功した、他のものから解放された症状——に甘んじなくてはならないのでしょうか。私は、これですっかり満足できるとは思いません」（p. 358）</w:t>
@@ -2027,7 +2111,13 @@
         <w:t xml:space="preserve">横滑り</w:t>
       </w:r>
       <w:r>
+        <w:t xml:space="preserve">［</w:t>
+      </w:r>
+      <w:r>
         <w:t xml:space="preserve">グリスマン</w:t>
+      </w:r>
+      <w:r>
+        <w:t xml:space="preserve">］</w:t>
       </w:r>
       <w:r>
         <w:t xml:space="preserve">であり、これは分析家が、攻撃的な関係のなかで</w:t>

</xml_diff>

<commit_message>
Update main_pandoc to output generated at 57f28c1
</commit_message>
<xml_diff>
--- a/nevrose-obsessionnelle-feminine.docx
+++ b/nevrose-obsessionnelle-feminine.docx
@@ -356,13 +356,13 @@
         <w:t xml:space="preserve">神経症</w:t>
       </w:r>
       <w:r>
-        <w:t xml:space="preserve">［</w:t>
+        <w:t xml:space="preserve">《</w:t>
       </w:r>
       <w:r>
         <w:t xml:space="preserve">ノイローゼ</w:t>
       </w:r>
       <w:r>
-        <w:t xml:space="preserve">］</w:t>
+        <w:t xml:space="preserve">》</w:t>
       </w:r>
       <w:r>
         <w:t xml:space="preserve">的な振る舞いをしていた。</w:t>
@@ -787,13 +787,13 @@
         <w:t xml:space="preserve">神経症</w:t>
       </w:r>
       <w:r>
-        <w:t xml:space="preserve">［</w:t>
+        <w:t xml:space="preserve">《</w:t>
       </w:r>
       <w:r>
         <w:t xml:space="preserve">ノイローゼ</w:t>
       </w:r>
       <w:r>
-        <w:t xml:space="preserve">］</w:t>
+        <w:t xml:space="preserve">》</w:t>
       </w:r>
       <w:r>
         <w:t xml:space="preserve">のせいだと思いました。私はその奥さんに、私があなたの治療を受けており、それが効果を上げていることを告白しました</w:t>
@@ -1103,13 +1103,13 @@
         <w:t xml:space="preserve">幻想</w:t>
       </w:r>
       <w:r>
-        <w:t xml:space="preserve">［</w:t>
+        <w:t xml:space="preserve">《</w:t>
       </w:r>
       <w:r>
         <w:t xml:space="preserve">ファンタスム</w:t>
       </w:r>
       <w:r>
-        <w:t xml:space="preserve">］</w:t>
+        <w:t xml:space="preserve">》</w:t>
       </w:r>
       <w:r>
         <w:t xml:space="preserve">として存在する場所を示唆しているわけですが、聖体のパンのイメージのさらに先のところでそれが投射されるときには話は別です。／〔…〕確かに、宗教生活は強迫症者において、症状の染み込んだ、深く手を加えられた形で現れてきますが、この宗教生活、特に儀式的な生活は、ある種の奇妙な符合によって、強迫症者の症状に、それがたやすく流れ込むような畝溝や鋳型を与えるのにぴったりのものとなっているのが分かります。とりわけキリスト教においてはそうです。〔…〕フロイトは、鼠男であれ狼男であれ、キリスト教のもとで育った強迫症者と出会うたびに、彼らのたどる変遷及び彼らが持っている精神構造の両面において、キリスト教が持つ重要性を十分に明らかにしてきました。キリスト教が、その信仰箇条によって、驚くべき、大胆な——これは、控え目に言えばということです——厚かましい解決を我々にもたらしたのを見ないわけにはいきません。その解決とは、ある一人の受肉した人間、人神に、生それ自体の上にその作用が徴しづけられているようシニフィアンの機能を 引き受けさせる、というものでした。受肉した「言葉」としてのキリスト教の「ロゴス」は、人間とパロールのさまざまな関係の体系に明確な解決を与えていますし、受肉した神が御言葉と呼ばれるのには、それなりの訳があるわけです」（p. 379f.）</w:t>
@@ -1159,13 +1159,13 @@
         <w:t xml:space="preserve">意味作用</w:t>
       </w:r>
       <w:r>
-        <w:t xml:space="preserve">［</w:t>
+        <w:t xml:space="preserve">《</w:t>
       </w:r>
       <w:r>
         <w:t xml:space="preserve">シニフィカシオン</w:t>
       </w:r>
       <w:r>
-        <w:t xml:space="preserve">］</w:t>
+        <w:t xml:space="preserve">》</w:t>
       </w:r>
       <w:r>
         <w:t xml:space="preserve">の故に、皆さんの前で大いに引き合いに出しました。／〔…〕男性の強迫症患者に見られるのは何でしょうか。それは、病気を感染させられたり、させたりする恐れですが、これについては、我々の普段の経験が、それが彼にとってどういう点において重要なのかを教えてくれます。男性の強迫症者は、一般に、いわゆる性病の危険について非常に早くから教えられていて、多くの例では、その事実が自分の心理のなかでいかなる場所を占め得るか、皆が知っています。いつでもそうだとは申しませんが、そうした恐れはしばしば、合理的な範囲を越えていると解釈されます。</w:t>
@@ -1177,13 +1177,13 @@
         <w:t xml:space="preserve">自己愛的</w:t>
       </w:r>
       <w:r>
-        <w:t xml:space="preserve">［</w:t>
+        <w:t xml:space="preserve">《</w:t>
       </w:r>
       <w:r>
         <w:t xml:space="preserve">ナルシシック</w:t>
       </w:r>
       <w:r>
-        <w:t xml:space="preserve">］</w:t>
+        <w:t xml:space="preserve">》</w:t>
       </w:r>
       <w:r>
         <w:t xml:space="preserve">な要請の関係にある、我々がこういう考えだけで満足していますと、この最初の〔梅毒の〕強迫観念の理由を説明するのが、たいへん難しいことのように見えます。なぜでしょうか。それはまさに、この水準では、この女性はファルスを、男性のファルスと厳密に等価な仕方で利用しているからです。つまり、彼女は息子を媒介として、自分を危険なものと見なしているのです。彼女はその際、ファルスを自分の延長部分として与えるわけですが、これはつまり、どんな「ペニス羨望 Penisneid」も彼女を引きとめることはない、ということです。</w:t>
@@ -1406,13 +1406,13 @@
         <w:t xml:space="preserve">態勢</w:t>
       </w:r>
       <w:r>
-        <w:t xml:space="preserve">［</w:t>
+        <w:t xml:space="preserve">《</w:t>
       </w:r>
       <w:r>
         <w:t xml:space="preserve">ポジション</w:t>
       </w:r>
       <w:r>
-        <w:t xml:space="preserve">］</w:t>
+        <w:t xml:space="preserve">》</w:t>
       </w:r>
       <w:r>
         <w:t xml:space="preserve">をはっきり示すことの難しさの根底をなしているのです。／この欲望は、それ自身では</w:t>
@@ -1460,13 +1460,13 @@
         <w:t xml:space="preserve">経済的</w:t>
       </w:r>
       <w:r>
-        <w:t xml:space="preserve">［</w:t>
+        <w:t xml:space="preserve">《</w:t>
       </w:r>
       <w:r>
         <w:t xml:space="preserve">エコノミック</w:t>
       </w:r>
       <w:r>
-        <w:t xml:space="preserve">］</w:t>
+        <w:t xml:space="preserve">》</w:t>
       </w:r>
       <w:r>
         <w:t xml:space="preserve">な場所へと連れ戻すのです。つまり、彼女の、男性に対する関係のなかにファルスに対する関係があるとすれば、それはどんな関係だろう、ということです」（p. 301）</w:t>
@@ -1497,13 +1497,13 @@
         <w:t xml:space="preserve">仮装</w:t>
       </w:r>
       <w:r>
-        <w:t xml:space="preserve">［</w:t>
+        <w:t xml:space="preserve">《</w:t>
       </w:r>
       <w:r>
         <w:t xml:space="preserve">マスカラード</w:t>
       </w:r>
       <w:r>
-        <w:t xml:space="preserve">］</w:t>
+        <w:t xml:space="preserve">》</w:t>
       </w:r>
       <w:r>
         <w:t xml:space="preserve">の価値と呼びました。彼女はまさしく、自分の女性性を一つの</w:t>
@@ -1512,13 +1512,13 @@
         <w:t xml:space="preserve">仮面</w:t>
       </w:r>
       <w:r>
-        <w:t xml:space="preserve">［</w:t>
+        <w:t xml:space="preserve">《</w:t>
       </w:r>
       <w:r>
         <w:t xml:space="preserve">マスク</w:t>
       </w:r>
       <w:r>
-        <w:t xml:space="preserve">］</w:t>
+        <w:t xml:space="preserve">》</w:t>
       </w:r>
       <w:r>
         <w:t xml:space="preserve">にしています／ファルスが彼女にとって欲望のシニフィアンであるということから、問題なのは、彼女がその外見を呈しているということ、彼女がそれであるように見えるということです。問題なのは、彼女が一つの欲望の対象であるということであり、彼女が自分でも、失望させることしかできないということがよく分かっているような、欲望の対象であるということです。彼女は、分析家が彼女に、問題になっているものをファルスの所有の欲望として解釈してみせたときに、これをはっきりと述べていますが、このことは、我々にいま一度、〔大文字の〕〈他者〉の欲望の対象である〔être〕ことと、その</w:t>
@@ -1527,13 +1527,13 @@
         <w:t xml:space="preserve">徴し</w:t>
       </w:r>
       <w:r>
-        <w:t xml:space="preserve">［</w:t>
+        <w:t xml:space="preserve">《</w:t>
       </w:r>
       <w:r>
         <w:t xml:space="preserve">マーク</w:t>
       </w:r>
       <w:r>
-        <w:t xml:space="preserve">］</w:t>
+        <w:t xml:space="preserve">》</w:t>
       </w:r>
       <w:r>
         <w:t xml:space="preserve">を帯びている器官を持つ〔avoir〕か持たないかということの間に存する相違を示すものとなっています」（p. 304f.）</w:t>
@@ -1580,13 +1580,13 @@
         <w:t xml:space="preserve">幻想</w:t>
       </w:r>
       <w:r>
-        <w:t xml:space="preserve">［</w:t>
+        <w:t xml:space="preserve">《</w:t>
       </w:r>
       <w:r>
         <w:t xml:space="preserve">ファンタスム</w:t>
       </w:r>
       <w:r>
-        <w:t xml:space="preserve">］</w:t>
+        <w:t xml:space="preserve">》</w:t>
       </w:r>
       <w:r>
         <w:t xml:space="preserve">の一つです」（p. 381）</w:t>
@@ -1617,13 +1617,13 @@
         <w:t xml:space="preserve">徴</w:t>
       </w:r>
       <w:r>
-        <w:t xml:space="preserve">［</w:t>
+        <w:t xml:space="preserve">《</w:t>
       </w:r>
       <w:r>
         <w:t xml:space="preserve">しる</w:t>
       </w:r>
       <w:r>
-        <w:t xml:space="preserve">］</w:t>
+        <w:t xml:space="preserve">》</w:t>
       </w:r>
       <w:r>
         <w:t xml:space="preserve">しづけられているのです。／強迫症の構造の本質的な形態に従えば、この破壊の欲望は、彼女にはね返ってきます。治療の目標点は、彼女に、「あなたもまたファルスでありたいと望んでいる限り、あなた自身、あなたが破壊したいと望んでいるものになっているのです」ということに気づいてもらうことです」（p. 305）</w:t>
@@ -1749,13 +1749,13 @@
         <w:t xml:space="preserve">競争</w:t>
       </w:r>
       <w:r>
-        <w:t xml:space="preserve">［</w:t>
+        <w:t xml:space="preserve">《</w:t>
       </w:r>
       <w:r>
         <w:t xml:space="preserve">ライバル</w:t>
       </w:r>
       <w:r>
-        <w:t xml:space="preserve">］</w:t>
+        <w:t xml:space="preserve">》</w:t>
       </w:r>
       <w:r>
         <w:t xml:space="preserve">関係について持ち得たごく初期の考え方の全体、この二つを、患者がずっと昔に結び合わせて成立させた関係です</w:t>
@@ -1963,13 +1963,13 @@
         <w:t xml:space="preserve">しるし</w:t>
       </w:r>
       <w:r>
-        <w:t xml:space="preserve">［</w:t>
+        <w:t xml:space="preserve">《</w:t>
       </w:r>
       <w:r>
         <w:t xml:space="preserve">シーニュ</w:t>
       </w:r>
       <w:r>
-        <w:t xml:space="preserve">］</w:t>
+        <w:t xml:space="preserve">》</w:t>
       </w:r>
       <w:r>
         <w:t xml:space="preserve">です。これはつまり、治療が行ったのはまさしく、既に強迫のさまざまなメカニズムのなかに見出されていたもの、つまり想像的な水準におけるファルスの吸収または体内化、これは強迫のメカニズムの一つですが、これをその最終的な帰結にまで押し進め、暗示的な同意という道を通して容易にすることにほかならなかった、ということです。防衛のさまざまなメカニズムのなかから選ばれたこの同じ道において、こう言ってよければ、解決が与えられます。そこに、いまや良き母親であるもの、すなわちファルスの吸収を可能にする母親であるものの同意が付け加えられます。／我々は、神経症の解決として、その構成要素の一つにすぎないものが、単に極限まで推し進められただけのもの——要するに、より成功した、他のものから解放された症状——に甘んじなくてはならないのでしょうか。私は、これですっかり満足できるとは思いません」（p. 358）</w:t>
@@ -2111,13 +2111,13 @@
         <w:t xml:space="preserve">横滑り</w:t>
       </w:r>
       <w:r>
-        <w:t xml:space="preserve">［</w:t>
+        <w:t xml:space="preserve">《</w:t>
       </w:r>
       <w:r>
         <w:t xml:space="preserve">グリスマン</w:t>
       </w:r>
       <w:r>
-        <w:t xml:space="preserve">］</w:t>
+        <w:t xml:space="preserve">》</w:t>
       </w:r>
       <w:r>
         <w:t xml:space="preserve">であり、これは分析家が、攻撃的な関係のなかで</w:t>

</xml_diff>

<commit_message>
Update main_pandoc to output generated at 202f318
</commit_message>
<xml_diff>
--- a/nevrose-obsessionnelle-feminine.docx
+++ b/nevrose-obsessionnelle-feminine.docx
@@ -1288,7 +1288,7 @@
         <w:t xml:space="preserve"> </w:t>
       </w:r>
       <w:r>
-        <w:t xml:space="preserve">「まずは母との関係ですが、これについては、深い、たいへん重要な関係であり、現実の患者と本当に密着していると言われています。母と父とのさまざまな関係が知らされ、これらはいくつかの仕方で示されていますが、とりわけ、初めての恋、そのうえプラトニックだった恋への妻の愛着に、父が打ち勝つことができなかったという仕方で示されています。こういうことが観察のなかで指摘されるためには、母は、ある位置を占めていたのでなければなりません。／患者の母に対する関係は、我々にこう提示されています——患者は母を、あらゆる点でこのうえなく好意的に判断しており、父より利口であると考え、患者は母のエネルギーに魅了されている、などです。「母が稀にくつろいで いたときには、彼女は言うに言われぬ喜びで満たされていた（…）。患者はいつも、妹の方が母に気に入られていると思っていた（…）。また母とのそうした結びつきのなかに割り込んでくるあらゆる人間は、彼女がその死を願う対象となっていたのであって、それは、妹の死の欲望に関する、夢や幼年期の重要な材料が、やがて示すことになる通りである」。／問題になっているのは、私が既に強調した、患者と母の欲望との関係であるということが、以上で十分に示されたのではないでしようか。欲望の問題は、患者の人生に早い時期から入り込んできており、このことは、この強迫症の女性の生活史に、特にはっきり現れています。この欲望は次のような点に行き着きます。すなわち、患者にとってくっきりと姿を見せる目的というのは、あれやこれやのものを持つことではなく、まずは母の欲望の対象であること〔…〕なのです」（p. 302）</w:t>
+        <w:t xml:space="preserve">「まずは母との関係ですが、これについては、深い、たいへん重要な関係であり、現実の患者と本当に密着していると言われています。母と父とのさまざまな関係が知らされ、これらはいくつかの仕方で示されていますが、とりわけ、初めての恋、そのうえプラトニックだった恋への妻の愛着に、父が打ち勝つことができなかったという仕方で示されています。こういうことが観察のなかで指摘されるためには、母は、ある位置を占めていたのでなければなりません。／患者の母に対する関係は、我々にこう提示されています——患者は母を、あらゆる点でこのうえなく好意的に判断しており、父より利口であると考え、患者は母のエネルギーに魅了されている、などです。「母が稀にくつろいで いたときには、彼女は言うに言われぬ喜びで満たされていた（…）。患者はいつも、妹の方が母に気に入られていると思っていた（…）。また母とのそうした結びつきのなかに割り込んでくるあらゆる人間は、彼女がその死を願う対象となっていたのであって、それは、妹の死の欲望に関する、夢や幼年期の重要な材料が、やがて示すことになる通りである」。／問題になっているのは、私が既に強調した、患者と母の欲望との関係であるということが、以上で十分に示されたのではないでしょうか。欲望の問題は、患者の人生に早い時期から入り込んできており、このことは、この強迫症の女性の生活史に、特にはっきり現れています。この欲望は次のような点に行き着きます。すなわち、患者にとってくっきりと姿を見せる目的というのは、あれやこれやのものを持つことではなく、まずは母の欲望の対象であること〔…〕なのです」（p. 302）</w:t>
       </w:r>
     </w:p>
   </w:footnote>
@@ -1651,7 +1651,7 @@
         <w:t xml:space="preserve">、力技〔tour de force〕であり、〔大文字の〕〈他者〉を喜ばせるための手品である」（p. 255）</w:t>
       </w:r>
       <w:r>
-        <w:t xml:space="preserve">「例えば、強迫症者のさまざまな壮挙〔exploits, 快挙・大手柄〕についてお話ししたことがありましたね。この壮挙とは何のことでしようか。壮挙が存在するためには、少なくとも三人がいなければなりません。というのも、ひとはたった一人で壮挙を行うことはないからです。壮挙に類似した何かが存在するためには、つまり勝ち取られた成果が、「大活躍 sprint」が存在するためには、少なくとも二人がいなくてはなりません。それから、</w:t>
+        <w:t xml:space="preserve">「例えば、強迫症者のさまざまな壮挙〔exploits, 快挙・大手柄〕についてお話ししたことがありましたね。この壮挙とは何のことでしょうか。壮挙が存在するためには、少なくとも三人がいなければなりません。というのも、ひとはたった一人で壮挙を行うことはないからです。壮挙に類似した何かが存在するためには、つまり勝ち取られた成果が、「大活躍 sprint」が存在するためには、少なくとも二人がいなくてはなりません。それから、</w:t>
       </w:r>
       <w:r>
         <w:rPr>

</xml_diff>